<commit_message>
Reviewed the test plan, added comments to the test plan
</commit_message>
<xml_diff>
--- a/TestPan_Julio_Hernandez_v1.docx
+++ b/TestPan_Julio_Hernandez_v1.docx
@@ -1,6 +1,6 @@
 
 <file path=word/document.xml><?xml version="1.0" encoding="utf-8"?>
-<w:document xmlns:wpc="http://schemas.microsoft.com/office/word/2010/wordprocessingCanvas" xmlns:cx="http://schemas.microsoft.com/office/drawing/2014/chartex" xmlns:cx1="http://schemas.microsoft.com/office/drawing/2015/9/8/chartex" xmlns:cx2="http://schemas.microsoft.com/office/drawing/2015/10/21/chartex" xmlns:cx3="http://schemas.microsoft.com/office/drawing/2016/5/9/chartex" xmlns:cx4="http://schemas.microsoft.com/office/drawing/2016/5/10/chartex" xmlns:cx5="http://schemas.microsoft.com/office/drawing/2016/5/11/chartex" xmlns:cx6="http://schemas.microsoft.com/office/drawing/2016/5/12/chartex" xmlns:cx7="http://schemas.microsoft.com/office/drawing/2016/5/13/chartex" xmlns:cx8="http://schemas.microsoft.com/office/drawing/2016/5/14/chartex" xmlns:mc="http://schemas.openxmlformats.org/markup-compatibility/2006" xmlns:aink="http://schemas.microsoft.com/office/drawing/2016/ink" xmlns:am3d="http://schemas.microsoft.com/office/drawing/2017/model3d" xmlns:o="urn:schemas-microsoft-com:office:office" xmlns:r="http://schemas.openxmlformats.org/officeDocument/2006/relationships" xmlns:m="http://schemas.openxmlformats.org/officeDocument/2006/math" xmlns:v="urn:schemas-microsoft-com:vml" xmlns:wp14="http://schemas.microsoft.com/office/word/2010/wordprocessingDrawing" xmlns:wp="http://schemas.openxmlformats.org/drawingml/2006/wordprocessingDrawing" xmlns:w10="urn:schemas-microsoft-com:office:word" xmlns:w="http://schemas.openxmlformats.org/wordprocessingml/2006/main" xmlns:w14="http://schemas.microsoft.com/office/word/2010/wordml" xmlns:w15="http://schemas.microsoft.com/office/word/2012/wordml" xmlns:w16cid="http://schemas.microsoft.com/office/word/2016/wordml/cid" xmlns:w16se="http://schemas.microsoft.com/office/word/2015/wordml/symex" xmlns:wpg="http://schemas.microsoft.com/office/word/2010/wordprocessingGroup" xmlns:wpi="http://schemas.microsoft.com/office/word/2010/wordprocessingInk" xmlns:wne="http://schemas.microsoft.com/office/word/2006/wordml" xmlns:wps="http://schemas.microsoft.com/office/word/2010/wordprocessingShape" mc:Ignorable="w14 w15 w16se w16cid wp14">
+<w:document xmlns:wpc="http://schemas.microsoft.com/office/word/2010/wordprocessingCanvas" xmlns:cx="http://schemas.microsoft.com/office/drawing/2014/chartex" xmlns:cx1="http://schemas.microsoft.com/office/drawing/2015/9/8/chartex" xmlns:cx2="http://schemas.microsoft.com/office/drawing/2015/10/21/chartex" xmlns:cx3="http://schemas.microsoft.com/office/drawing/2016/5/9/chartex" xmlns:cx4="http://schemas.microsoft.com/office/drawing/2016/5/10/chartex" xmlns:cx5="http://schemas.microsoft.com/office/drawing/2016/5/11/chartex" xmlns:cx6="http://schemas.microsoft.com/office/drawing/2016/5/12/chartex" xmlns:cx7="http://schemas.microsoft.com/office/drawing/2016/5/13/chartex" xmlns:cx8="http://schemas.microsoft.com/office/drawing/2016/5/14/chartex" xmlns:mc="http://schemas.openxmlformats.org/markup-compatibility/2006" xmlns:aink="http://schemas.microsoft.com/office/drawing/2016/ink" xmlns:am3d="http://schemas.microsoft.com/office/drawing/2017/model3d" xmlns:o="urn:schemas-microsoft-com:office:office" xmlns:r="http://schemas.openxmlformats.org/officeDocument/2006/relationships" xmlns:m="http://schemas.openxmlformats.org/officeDocument/2006/math" xmlns:v="urn:schemas-microsoft-com:vml" xmlns:wp14="http://schemas.microsoft.com/office/word/2010/wordprocessingDrawing" xmlns:wp="http://schemas.openxmlformats.org/drawingml/2006/wordprocessingDrawing" xmlns:w10="urn:schemas-microsoft-com:office:word" xmlns:w="http://schemas.openxmlformats.org/wordprocessingml/2006/main" xmlns:w14="http://schemas.microsoft.com/office/word/2010/wordml" xmlns:w15="http://schemas.microsoft.com/office/word/2012/wordml" xmlns:w16cex="http://schemas.microsoft.com/office/word/2018/wordml/cex" xmlns:w16cid="http://schemas.microsoft.com/office/word/2016/wordml/cid" xmlns:w16="http://schemas.microsoft.com/office/word/2018/wordml" xmlns:w16se="http://schemas.microsoft.com/office/word/2015/wordml/symex" xmlns:wpg="http://schemas.microsoft.com/office/word/2010/wordprocessingGroup" xmlns:wpi="http://schemas.microsoft.com/office/word/2010/wordprocessingInk" xmlns:wne="http://schemas.microsoft.com/office/word/2006/wordml" xmlns:wps="http://schemas.microsoft.com/office/word/2010/wordprocessingShape" mc:Ignorable="w14 w15 w16se w16cid w16 w16cex wp14">
   <w:body>
     <w:p>
       <w:pPr>
@@ -2727,7 +2727,21 @@
         <w:pStyle w:val="Paragraph"/>
       </w:pPr>
       <w:r>
-        <w:t>This test plan is based on the Jar file created by Dr. Roach. The intention is to create a testing plan for the requirements sent up Group 2 Team 8. After the test plans are created they are to be reviewed by two peers and will go through a cycle to improve the quality,</w:t>
+        <w:t xml:space="preserve">This test plan is based on the Jar file created by Dr. Roach. The intention is to create a testing plan for the </w:t>
+      </w:r>
+      <w:commentRangeStart w:id="21"/>
+      <w:r>
+        <w:t>requirements sent up Group 2 Team 8</w:t>
+      </w:r>
+      <w:commentRangeEnd w:id="21"/>
+      <w:r>
+        <w:rPr>
+          <w:rStyle w:val="CommentReference"/>
+        </w:rPr>
+        <w:commentReference w:id="21"/>
+      </w:r>
+      <w:r>
+        <w:t>. After the test plans are created they are to be reviewed by two peers and will go through a cycle to improve the quality,</w:t>
       </w:r>
     </w:p>
     <w:p>
@@ -2739,31 +2753,45 @@
       <w:pPr>
         <w:pStyle w:val="Heading2"/>
       </w:pPr>
-      <w:bookmarkStart w:id="21" w:name="_Toc22915471"/>
+      <w:bookmarkStart w:id="22" w:name="_Toc22915471"/>
       <w:r>
         <w:t>Pur</w:t>
       </w:r>
-      <w:commentRangeStart w:id="22"/>
+      <w:commentRangeStart w:id="23"/>
       <w:r>
         <w:t>po</w:t>
       </w:r>
-      <w:commentRangeEnd w:id="22"/>
+      <w:commentRangeEnd w:id="23"/>
       <w:r>
         <w:rPr>
           <w:rStyle w:val="CommentReference"/>
           <w:b w:val="0"/>
         </w:rPr>
-        <w:commentReference w:id="22"/>
+        <w:commentReference w:id="23"/>
       </w:r>
       <w:r>
         <w:t>se</w:t>
       </w:r>
-      <w:bookmarkEnd w:id="21"/>
+      <w:bookmarkEnd w:id="22"/>
     </w:p>
     <w:p/>
     <w:p>
       <w:r>
-        <w:t>The purpose of this test plan is to test the filter and search function in the edit menu.</w:t>
+        <w:t xml:space="preserve">The purpose of this test plan is to </w:t>
+      </w:r>
+      <w:commentRangeStart w:id="24"/>
+      <w:r>
+        <w:t>test</w:t>
+      </w:r>
+      <w:commentRangeEnd w:id="24"/>
+      <w:r>
+        <w:rPr>
+          <w:rStyle w:val="CommentReference"/>
+        </w:rPr>
+        <w:commentReference w:id="24"/>
+      </w:r>
+      <w:r>
+        <w:t xml:space="preserve"> the filter and search function in the edit menu.</w:t>
       </w:r>
     </w:p>
     <w:p/>
@@ -2772,18 +2800,32 @@
       <w:pPr>
         <w:pStyle w:val="Heading2"/>
       </w:pPr>
-      <w:bookmarkStart w:id="23" w:name="_Toc22915472"/>
+      <w:bookmarkStart w:id="25" w:name="_Toc22915472"/>
       <w:r>
         <w:t>Scope</w:t>
       </w:r>
-      <w:bookmarkEnd w:id="23"/>
+      <w:bookmarkEnd w:id="25"/>
     </w:p>
     <w:p>
       <w:r>
         <w:t xml:space="preserve">The scope is the </w:t>
       </w:r>
       <w:r>
-        <w:t>JAR file created by Dr. Roach.</w:t>
+        <w:t xml:space="preserve">JAR file created by Dr. </w:t>
+      </w:r>
+      <w:commentRangeStart w:id="26"/>
+      <w:r>
+        <w:t>Roach</w:t>
+      </w:r>
+      <w:commentRangeEnd w:id="26"/>
+      <w:r>
+        <w:rPr>
+          <w:rStyle w:val="CommentReference"/>
+        </w:rPr>
+        <w:commentReference w:id="26"/>
+      </w:r>
+      <w:r>
+        <w:t>.</w:t>
       </w:r>
     </w:p>
     <w:p/>
@@ -2791,26 +2833,40 @@
       <w:pPr>
         <w:pStyle w:val="Heading2"/>
       </w:pPr>
-      <w:bookmarkStart w:id="24" w:name="_Toc22915473"/>
+      <w:bookmarkStart w:id="27" w:name="_Toc22915473"/>
       <w:r>
         <w:t>System Overview</w:t>
       </w:r>
-      <w:bookmarkEnd w:id="24"/>
-    </w:p>
-    <w:p>
-      <w:r>
-        <w:t>The system analyzed is the database provided.</w:t>
+      <w:bookmarkEnd w:id="27"/>
+    </w:p>
+    <w:p>
+      <w:r>
+        <w:t xml:space="preserve">The system analyzed is the database </w:t>
+      </w:r>
+      <w:commentRangeStart w:id="28"/>
+      <w:r>
+        <w:t>provided</w:t>
+      </w:r>
+      <w:commentRangeEnd w:id="28"/>
+      <w:r>
+        <w:rPr>
+          <w:rStyle w:val="CommentReference"/>
+        </w:rPr>
+        <w:commentReference w:id="28"/>
+      </w:r>
+      <w:r>
+        <w:t>.</w:t>
       </w:r>
     </w:p>
     <w:p>
       <w:pPr>
         <w:pStyle w:val="Heading2"/>
       </w:pPr>
-      <w:bookmarkStart w:id="25" w:name="_Toc22915474"/>
+      <w:bookmarkStart w:id="29" w:name="_Toc22915474"/>
       <w:r>
         <w:t>Suspension and Exit Criteria</w:t>
       </w:r>
-      <w:bookmarkEnd w:id="25"/>
+      <w:bookmarkEnd w:id="29"/>
     </w:p>
     <w:p>
       <w:r>
@@ -2821,19 +2877,19 @@
       <w:pPr>
         <w:pStyle w:val="Heading2"/>
       </w:pPr>
-      <w:bookmarkStart w:id="26" w:name="_Toc22915475"/>
-      <w:commentRangeStart w:id="27"/>
+      <w:bookmarkStart w:id="30" w:name="_Toc22915475"/>
+      <w:commentRangeStart w:id="31"/>
       <w:r>
         <w:t>Document Overview</w:t>
       </w:r>
-      <w:bookmarkEnd w:id="26"/>
-      <w:commentRangeEnd w:id="27"/>
+      <w:bookmarkEnd w:id="30"/>
+      <w:commentRangeEnd w:id="31"/>
       <w:r>
         <w:rPr>
           <w:rStyle w:val="CommentReference"/>
           <w:b w:val="0"/>
         </w:rPr>
-        <w:commentReference w:id="27"/>
+        <w:commentReference w:id="31"/>
       </w:r>
     </w:p>
     <w:p>
@@ -2845,26 +2901,26 @@
       <w:pPr>
         <w:pStyle w:val="Heading2"/>
       </w:pPr>
-      <w:bookmarkStart w:id="28" w:name="_Toc22915476"/>
+      <w:bookmarkStart w:id="32" w:name="_Toc22915476"/>
       <w:r>
         <w:t>Re</w:t>
       </w:r>
-      <w:commentRangeStart w:id="29"/>
+      <w:commentRangeStart w:id="33"/>
       <w:r>
         <w:t>feren</w:t>
       </w:r>
-      <w:commentRangeEnd w:id="29"/>
+      <w:commentRangeEnd w:id="33"/>
       <w:r>
         <w:rPr>
           <w:rStyle w:val="CommentReference"/>
           <w:b w:val="0"/>
         </w:rPr>
-        <w:commentReference w:id="29"/>
+        <w:commentReference w:id="33"/>
       </w:r>
       <w:r>
         <w:t>ces</w:t>
       </w:r>
-      <w:bookmarkEnd w:id="28"/>
+      <w:bookmarkEnd w:id="32"/>
     </w:p>
     <w:p>
       <w:r>
@@ -2876,21 +2932,35 @@
         <w:pStyle w:val="Heading1"/>
         <w:pageBreakBefore w:val="0"/>
       </w:pPr>
-      <w:bookmarkStart w:id="30" w:name="_Toc227033591"/>
+      <w:bookmarkStart w:id="34" w:name="_Toc227033591"/>
       <w:r>
         <w:br w:type="page"/>
       </w:r>
-      <w:bookmarkStart w:id="31" w:name="_Toc22915477"/>
+      <w:bookmarkStart w:id="35" w:name="_Toc22915477"/>
       <w:r>
         <w:lastRenderedPageBreak/>
         <w:t>Test Items and Features</w:t>
       </w:r>
-      <w:bookmarkEnd w:id="30"/>
-      <w:bookmarkEnd w:id="31"/>
-    </w:p>
-    <w:p>
-      <w:r>
-        <w:t xml:space="preserve">The test encapsulates the search and filter option of </w:t>
+      <w:bookmarkEnd w:id="34"/>
+      <w:bookmarkEnd w:id="35"/>
+    </w:p>
+    <w:p>
+      <w:r>
+        <w:t xml:space="preserve">The test encapsulates </w:t>
+      </w:r>
+      <w:commentRangeStart w:id="36"/>
+      <w:r>
+        <w:t xml:space="preserve">the search and filter option </w:t>
+      </w:r>
+      <w:commentRangeEnd w:id="36"/>
+      <w:r>
+        <w:rPr>
+          <w:rStyle w:val="CommentReference"/>
+        </w:rPr>
+        <w:commentReference w:id="36"/>
+      </w:r>
+      <w:r>
+        <w:t xml:space="preserve">of </w:t>
       </w:r>
       <w:proofErr w:type="spellStart"/>
       <w:r>
@@ -2952,7 +3022,7 @@
                     <pic:cNvPicPr/>
                   </pic:nvPicPr>
                   <pic:blipFill>
-                    <a:blip r:embed="rId13"/>
+                    <a:blip r:embed="rId14"/>
                     <a:stretch>
                       <a:fillRect/>
                     </a:stretch>
@@ -3021,7 +3091,7 @@
                     </pic:cNvPicPr>
                   </pic:nvPicPr>
                   <pic:blipFill rotWithShape="1">
-                    <a:blip r:embed="rId14">
+                    <a:blip r:embed="rId15">
                       <a:extLst>
                         <a:ext uri="{28A0092B-C50C-407E-A947-70E740481C1C}">
                           <a14:useLocalDpi xmlns:a14="http://schemas.microsoft.com/office/drawing/2010/main" val="0"/>
@@ -3069,12 +3139,12 @@
       <w:pPr>
         <w:pStyle w:val="Heading1"/>
       </w:pPr>
-      <w:bookmarkStart w:id="32" w:name="_Toc22915478"/>
+      <w:bookmarkStart w:id="37" w:name="_Toc22915478"/>
       <w:r>
         <w:lastRenderedPageBreak/>
         <w:t>Testing Approach</w:t>
       </w:r>
-      <w:bookmarkEnd w:id="32"/>
+      <w:bookmarkEnd w:id="37"/>
     </w:p>
     <w:p/>
     <w:p>
@@ -3109,11 +3179,11 @@
         <w:pStyle w:val="Caption"/>
         <w:keepNext/>
       </w:pPr>
-      <w:bookmarkStart w:id="33" w:name="_Ref234215049"/>
+      <w:bookmarkStart w:id="38" w:name="_Ref234215049"/>
       <w:r>
         <w:t>Table 1: Test Plan</w:t>
       </w:r>
-      <w:bookmarkEnd w:id="33"/>
+      <w:bookmarkEnd w:id="38"/>
     </w:p>
     <w:tbl>
       <w:tblPr>
@@ -3210,11 +3280,25 @@
                 <w:b/>
               </w:rPr>
             </w:pPr>
+            <w:commentRangeStart w:id="39"/>
             <w:r>
               <w:rPr>
                 <w:b/>
               </w:rPr>
-              <w:t>Plan to test functionality of edit and search function.</w:t>
+              <w:t>Plan to</w:t>
+            </w:r>
+            <w:commentRangeEnd w:id="39"/>
+            <w:r>
+              <w:rPr>
+                <w:rStyle w:val="CommentReference"/>
+              </w:rPr>
+              <w:commentReference w:id="39"/>
+            </w:r>
+            <w:r>
+              <w:rPr>
+                <w:b/>
+              </w:rPr>
+              <w:t xml:space="preserve"> test functionality of edit and search function.</w:t>
             </w:r>
           </w:p>
         </w:tc>
@@ -3281,19 +3365,19 @@
               </w:rPr>
               <w:t>Crit</w:t>
             </w:r>
-            <w:commentRangeStart w:id="34"/>
+            <w:commentRangeStart w:id="40"/>
             <w:r>
               <w:rPr>
                 <w:b/>
               </w:rPr>
               <w:t>ical</w:t>
             </w:r>
-            <w:commentRangeEnd w:id="34"/>
+            <w:commentRangeEnd w:id="40"/>
             <w:r>
               <w:rPr>
                 <w:rStyle w:val="CommentReference"/>
               </w:rPr>
-              <w:commentReference w:id="34"/>
+              <w:commentReference w:id="40"/>
             </w:r>
             <w:r>
               <w:rPr>
@@ -3337,7 +3421,21 @@
               <w:rPr>
                 <w:b/>
               </w:rPr>
-              <w:t>Search a given input</w:t>
+              <w:t xml:space="preserve">Search a given </w:t>
+            </w:r>
+            <w:commentRangeStart w:id="41"/>
+            <w:r>
+              <w:rPr>
+                <w:b/>
+              </w:rPr>
+              <w:t>input</w:t>
+            </w:r>
+            <w:commentRangeEnd w:id="41"/>
+            <w:r>
+              <w:rPr>
+                <w:rStyle w:val="CommentReference"/>
+              </w:rPr>
+              <w:commentReference w:id="41"/>
             </w:r>
           </w:p>
         </w:tc>
@@ -3604,12 +3702,12 @@
       <w:pPr>
         <w:pStyle w:val="Heading1"/>
       </w:pPr>
-      <w:bookmarkStart w:id="35" w:name="_Toc22915479"/>
+      <w:bookmarkStart w:id="42" w:name="_Toc22915479"/>
       <w:r>
         <w:lastRenderedPageBreak/>
         <w:t xml:space="preserve">Test </w:t>
       </w:r>
-      <w:bookmarkEnd w:id="35"/>
+      <w:bookmarkEnd w:id="42"/>
       <w:r>
         <w:t>Suite 1</w:t>
       </w:r>
@@ -3698,7 +3796,7 @@
                     <pic:cNvPicPr/>
                   </pic:nvPicPr>
                   <pic:blipFill>
-                    <a:blip r:embed="rId15"/>
+                    <a:blip r:embed="rId16"/>
                     <a:stretch>
                       <a:fillRect/>
                     </a:stretch>
@@ -3765,7 +3863,18 @@
         </w:numPr>
       </w:pPr>
       <w:r>
-        <w:t>Java must be installed in testing computer</w:t>
+        <w:t xml:space="preserve">Java must be installed in testing </w:t>
+      </w:r>
+      <w:commentRangeStart w:id="43"/>
+      <w:r>
+        <w:t>computer</w:t>
+      </w:r>
+      <w:commentRangeEnd w:id="43"/>
+      <w:r>
+        <w:rPr>
+          <w:rStyle w:val="CommentReference"/>
+        </w:rPr>
+        <w:commentReference w:id="43"/>
       </w:r>
     </w:p>
     <w:p>
@@ -3829,8 +3938,8 @@
     <w:p>
       <w:pPr>
         <w:sectPr>
-          <w:headerReference w:type="default" r:id="rId16"/>
-          <w:footerReference w:type="default" r:id="rId17"/>
+          <w:headerReference w:type="default" r:id="rId17"/>
+          <w:footerReference w:type="default" r:id="rId18"/>
           <w:pgSz w:w="12240" w:h="15840" w:code="1"/>
           <w:pgMar w:top="1440" w:right="1440" w:bottom="1440" w:left="1800" w:header="720" w:footer="720" w:gutter="0"/>
           <w:pgNumType w:start="1"/>
@@ -4102,6 +4211,7 @@
             <w:pPr>
               <w:jc w:val="center"/>
             </w:pPr>
+            <w:commentRangeStart w:id="44"/>
             <w:r>
               <w:rPr>
                 <w:noProof/>
@@ -4122,7 +4232,7 @@
                           <pic:cNvPicPr/>
                         </pic:nvPicPr>
                         <pic:blipFill>
-                          <a:blip r:embed="rId18"/>
+                          <a:blip r:embed="rId19"/>
                           <a:stretch>
                             <a:fillRect/>
                           </a:stretch>
@@ -4142,6 +4252,13 @@
                 </wp:inline>
               </w:drawing>
             </w:r>
+            <w:commentRangeEnd w:id="44"/>
+            <w:r>
+              <w:rPr>
+                <w:rStyle w:val="CommentReference"/>
+              </w:rPr>
+              <w:commentReference w:id="44"/>
+            </w:r>
           </w:p>
         </w:tc>
       </w:tr>
@@ -4160,8 +4277,16 @@
             </w:r>
           </w:p>
           <w:p>
+            <w:commentRangeStart w:id="45"/>
             <w:r>
               <w:t>N/A</w:t>
+            </w:r>
+            <w:commentRangeEnd w:id="45"/>
+            <w:r>
+              <w:rPr>
+                <w:rStyle w:val="CommentReference"/>
+              </w:rPr>
+              <w:commentReference w:id="45"/>
             </w:r>
           </w:p>
         </w:tc>
@@ -4238,8 +4363,8 @@
     <w:p>
       <w:pPr>
         <w:sectPr>
-          <w:headerReference w:type="default" r:id="rId19"/>
-          <w:footerReference w:type="default" r:id="rId20"/>
+          <w:headerReference w:type="default" r:id="rId20"/>
+          <w:footerReference w:type="default" r:id="rId21"/>
           <w:pgSz w:w="12240" w:h="15840" w:code="1"/>
           <w:pgMar w:top="1440" w:right="1440" w:bottom="1440" w:left="1800" w:header="720" w:footer="720" w:gutter="0"/>
           <w:pgNumType w:start="1"/>
@@ -4528,7 +4653,7 @@
                           <pic:cNvPicPr/>
                         </pic:nvPicPr>
                         <pic:blipFill>
-                          <a:blip r:embed="rId21"/>
+                          <a:blip r:embed="rId22"/>
                           <a:stretch>
                             <a:fillRect/>
                           </a:stretch>
@@ -4644,8 +4769,8 @@
     <w:p>
       <w:pPr>
         <w:sectPr>
-          <w:headerReference w:type="default" r:id="rId22"/>
-          <w:footerReference w:type="default" r:id="rId23"/>
+          <w:headerReference w:type="default" r:id="rId23"/>
+          <w:footerReference w:type="default" r:id="rId24"/>
           <w:pgSz w:w="12240" w:h="15840" w:code="1"/>
           <w:pgMar w:top="1440" w:right="1440" w:bottom="1440" w:left="1800" w:header="720" w:footer="720" w:gutter="0"/>
           <w:pgNumType w:start="1"/>
@@ -4760,7 +4885,21 @@
               <w:t>Testing approach:</w:t>
             </w:r>
             <w:r>
-              <w:t xml:space="preserve"> Test a use case and make sure all pre-requisites have been met. The Use case in question is the functionality of the</w:t>
+              <w:t xml:space="preserve"> Test a use case and make sure all pre-requisites have been met. The </w:t>
+            </w:r>
+            <w:commentRangeStart w:id="46"/>
+            <w:r>
+              <w:t xml:space="preserve">Use </w:t>
+            </w:r>
+            <w:commentRangeEnd w:id="46"/>
+            <w:r>
+              <w:rPr>
+                <w:rStyle w:val="CommentReference"/>
+              </w:rPr>
+              <w:commentReference w:id="46"/>
+            </w:r>
+            <w:r>
+              <w:t>case in question is the functionality of the</w:t>
             </w:r>
             <w:r>
               <w:t xml:space="preserve"> search function. The test is intended to test the search function when there is duplicate results.</w:t>
@@ -4940,7 +5079,7 @@
                           <pic:cNvPicPr/>
                         </pic:nvPicPr>
                         <pic:blipFill>
-                          <a:blip r:embed="rId24"/>
+                          <a:blip r:embed="rId25"/>
                           <a:stretch>
                             <a:fillRect/>
                           </a:stretch>
@@ -5026,8 +5165,19 @@
         </w:rPr>
         <w:t xml:space="preserve">Objective: </w:t>
       </w:r>
-      <w:r>
-        <w:t>Test functionality of AND filter</w:t>
+      <w:commentRangeStart w:id="47"/>
+      <w:r>
+        <w:t>Test functionality of AND filte</w:t>
+      </w:r>
+      <w:commentRangeEnd w:id="47"/>
+      <w:r>
+        <w:rPr>
+          <w:rStyle w:val="CommentReference"/>
+        </w:rPr>
+        <w:commentReference w:id="47"/>
+      </w:r>
+      <w:r>
+        <w:t>r</w:t>
       </w:r>
     </w:p>
     <w:p>
@@ -5053,8 +5203,8 @@
     <w:p>
       <w:pPr>
         <w:sectPr>
-          <w:headerReference w:type="default" r:id="rId25"/>
-          <w:footerReference w:type="default" r:id="rId26"/>
+          <w:headerReference w:type="default" r:id="rId26"/>
+          <w:footerReference w:type="default" r:id="rId27"/>
           <w:pgSz w:w="12240" w:h="15840" w:code="1"/>
           <w:pgMar w:top="1440" w:right="1440" w:bottom="1440" w:left="1800" w:header="720" w:footer="720" w:gutter="0"/>
           <w:pgNumType w:start="1"/>
@@ -5379,7 +5529,7 @@
                           <pic:cNvPicPr/>
                         </pic:nvPicPr>
                         <pic:blipFill>
-                          <a:blip r:embed="rId27"/>
+                          <a:blip r:embed="rId28"/>
                           <a:stretch>
                             <a:fillRect/>
                           </a:stretch>
@@ -5449,11 +5599,11 @@
       <w:pPr>
         <w:pStyle w:val="Heading2"/>
       </w:pPr>
-      <w:bookmarkStart w:id="36" w:name="_Toc22915480"/>
+      <w:bookmarkStart w:id="48" w:name="_Toc22915480"/>
       <w:r>
         <w:t xml:space="preserve">Test </w:t>
       </w:r>
-      <w:bookmarkEnd w:id="36"/>
+      <w:bookmarkEnd w:id="48"/>
       <w:r>
         <w:t>5</w:t>
       </w:r>
@@ -5494,8 +5644,8 @@
     <w:p>
       <w:pPr>
         <w:sectPr>
-          <w:headerReference w:type="default" r:id="rId28"/>
-          <w:footerReference w:type="default" r:id="rId29"/>
+          <w:headerReference w:type="default" r:id="rId29"/>
+          <w:footerReference w:type="default" r:id="rId30"/>
           <w:pgSz w:w="12240" w:h="15840" w:code="1"/>
           <w:pgMar w:top="1440" w:right="1440" w:bottom="1440" w:left="1800" w:header="720" w:footer="720" w:gutter="0"/>
           <w:pgNumType w:start="1"/>
@@ -5800,7 +5950,7 @@
                           <pic:cNvPicPr/>
                         </pic:nvPicPr>
                         <pic:blipFill>
-                          <a:blip r:embed="rId30"/>
+                          <a:blip r:embed="rId31"/>
                           <a:stretch>
                             <a:fillRect/>
                           </a:stretch>
@@ -5866,48 +6016,56 @@
         <w:pStyle w:val="Heading1"/>
         <w:pageBreakBefore w:val="0"/>
       </w:pPr>
-      <w:bookmarkStart w:id="37" w:name="_Toc21505006"/>
-      <w:bookmarkStart w:id="38" w:name="_Toc227033594"/>
-      <w:bookmarkStart w:id="39" w:name="_Toc22915481"/>
+      <w:bookmarkStart w:id="49" w:name="_Toc21505006"/>
+      <w:bookmarkStart w:id="50" w:name="_Toc227033594"/>
+      <w:bookmarkStart w:id="51" w:name="_Toc22915481"/>
+      <w:commentRangeStart w:id="52"/>
       <w:r>
         <w:t>User Interface Testing</w:t>
       </w:r>
-      <w:bookmarkEnd w:id="37"/>
-      <w:bookmarkEnd w:id="38"/>
-      <w:bookmarkEnd w:id="39"/>
+      <w:bookmarkEnd w:id="49"/>
+      <w:bookmarkEnd w:id="50"/>
+      <w:bookmarkEnd w:id="51"/>
     </w:p>
     <w:p/>
     <w:p>
       <w:r>
         <w:t>N/A</w:t>
       </w:r>
+      <w:commentRangeEnd w:id="52"/>
+      <w:r>
+        <w:rPr>
+          <w:rStyle w:val="CommentReference"/>
+        </w:rPr>
+        <w:commentReference w:id="52"/>
+      </w:r>
     </w:p>
     <w:p>
       <w:pPr>
         <w:pStyle w:val="Heading1"/>
       </w:pPr>
-      <w:bookmarkStart w:id="40" w:name="_Toc22915482"/>
+      <w:bookmarkStart w:id="53" w:name="_Toc22915482"/>
       <w:r>
         <w:lastRenderedPageBreak/>
         <w:t>Test Sch</w:t>
       </w:r>
-      <w:commentRangeStart w:id="41"/>
+      <w:commentRangeStart w:id="54"/>
       <w:r>
         <w:t>edul</w:t>
       </w:r>
-      <w:commentRangeEnd w:id="41"/>
+      <w:commentRangeEnd w:id="54"/>
       <w:r>
         <w:rPr>
           <w:rStyle w:val="CommentReference"/>
           <w:b w:val="0"/>
           <w:kern w:val="0"/>
         </w:rPr>
-        <w:commentReference w:id="41"/>
+        <w:commentReference w:id="54"/>
       </w:r>
       <w:r>
         <w:t>e</w:t>
       </w:r>
-      <w:bookmarkEnd w:id="40"/>
+      <w:bookmarkEnd w:id="53"/>
     </w:p>
     <w:p/>
     <w:p/>
@@ -6295,8 +6453,8 @@
 </file>
 
 <file path=word/comments.xml><?xml version="1.0" encoding="utf-8"?>
-<w:comments xmlns:wpc="http://schemas.microsoft.com/office/word/2010/wordprocessingCanvas" xmlns:cx="http://schemas.microsoft.com/office/drawing/2014/chartex" xmlns:cx1="http://schemas.microsoft.com/office/drawing/2015/9/8/chartex" xmlns:cx2="http://schemas.microsoft.com/office/drawing/2015/10/21/chartex" xmlns:cx3="http://schemas.microsoft.com/office/drawing/2016/5/9/chartex" xmlns:cx4="http://schemas.microsoft.com/office/drawing/2016/5/10/chartex" xmlns:cx5="http://schemas.microsoft.com/office/drawing/2016/5/11/chartex" xmlns:cx6="http://schemas.microsoft.com/office/drawing/2016/5/12/chartex" xmlns:cx7="http://schemas.microsoft.com/office/drawing/2016/5/13/chartex" xmlns:cx8="http://schemas.microsoft.com/office/drawing/2016/5/14/chartex" xmlns:mc="http://schemas.openxmlformats.org/markup-compatibility/2006" xmlns:aink="http://schemas.microsoft.com/office/drawing/2016/ink" xmlns:am3d="http://schemas.microsoft.com/office/drawing/2017/model3d" xmlns:o="urn:schemas-microsoft-com:office:office" xmlns:r="http://schemas.openxmlformats.org/officeDocument/2006/relationships" xmlns:m="http://schemas.openxmlformats.org/officeDocument/2006/math" xmlns:v="urn:schemas-microsoft-com:vml" xmlns:wp14="http://schemas.microsoft.com/office/word/2010/wordprocessingDrawing" xmlns:wp="http://schemas.openxmlformats.org/drawingml/2006/wordprocessingDrawing" xmlns:w10="urn:schemas-microsoft-com:office:word" xmlns:w="http://schemas.openxmlformats.org/wordprocessingml/2006/main" xmlns:w14="http://schemas.microsoft.com/office/word/2010/wordml" xmlns:w15="http://schemas.microsoft.com/office/word/2012/wordml" xmlns:w16cid="http://schemas.microsoft.com/office/word/2016/wordml/cid" xmlns:w16se="http://schemas.microsoft.com/office/word/2015/wordml/symex" xmlns:wpg="http://schemas.microsoft.com/office/word/2010/wordprocessingGroup" xmlns:wpi="http://schemas.microsoft.com/office/word/2010/wordprocessingInk" xmlns:wne="http://schemas.microsoft.com/office/word/2006/wordml" xmlns:wps="http://schemas.microsoft.com/office/word/2010/wordprocessingShape" mc:Ignorable="w14 w15 w16se w16cid wp14">
-  <w:comment w:id="22" w:author="Alejandro" w:date="2020-04-15T14:57:00Z" w:initials="A">
+<w:comments xmlns:wpc="http://schemas.microsoft.com/office/word/2010/wordprocessingCanvas" xmlns:cx="http://schemas.microsoft.com/office/drawing/2014/chartex" xmlns:cx1="http://schemas.microsoft.com/office/drawing/2015/9/8/chartex" xmlns:cx2="http://schemas.microsoft.com/office/drawing/2015/10/21/chartex" xmlns:cx3="http://schemas.microsoft.com/office/drawing/2016/5/9/chartex" xmlns:cx4="http://schemas.microsoft.com/office/drawing/2016/5/10/chartex" xmlns:cx5="http://schemas.microsoft.com/office/drawing/2016/5/11/chartex" xmlns:cx6="http://schemas.microsoft.com/office/drawing/2016/5/12/chartex" xmlns:cx7="http://schemas.microsoft.com/office/drawing/2016/5/13/chartex" xmlns:cx8="http://schemas.microsoft.com/office/drawing/2016/5/14/chartex" xmlns:mc="http://schemas.openxmlformats.org/markup-compatibility/2006" xmlns:aink="http://schemas.microsoft.com/office/drawing/2016/ink" xmlns:am3d="http://schemas.microsoft.com/office/drawing/2017/model3d" xmlns:o="urn:schemas-microsoft-com:office:office" xmlns:r="http://schemas.openxmlformats.org/officeDocument/2006/relationships" xmlns:m="http://schemas.openxmlformats.org/officeDocument/2006/math" xmlns:v="urn:schemas-microsoft-com:vml" xmlns:wp14="http://schemas.microsoft.com/office/word/2010/wordprocessingDrawing" xmlns:wp="http://schemas.openxmlformats.org/drawingml/2006/wordprocessingDrawing" xmlns:w10="urn:schemas-microsoft-com:office:word" xmlns:w="http://schemas.openxmlformats.org/wordprocessingml/2006/main" xmlns:w14="http://schemas.microsoft.com/office/word/2010/wordml" xmlns:w15="http://schemas.microsoft.com/office/word/2012/wordml" xmlns:w16cex="http://schemas.microsoft.com/office/word/2018/wordml/cex" xmlns:w16cid="http://schemas.microsoft.com/office/word/2016/wordml/cid" xmlns:w16="http://schemas.microsoft.com/office/word/2018/wordml" xmlns:w16se="http://schemas.microsoft.com/office/word/2015/wordml/symex" xmlns:wpg="http://schemas.microsoft.com/office/word/2010/wordprocessingGroup" xmlns:wpi="http://schemas.microsoft.com/office/word/2010/wordprocessingInk" xmlns:wne="http://schemas.microsoft.com/office/word/2006/wordml" xmlns:wps="http://schemas.microsoft.com/office/word/2010/wordprocessingShape" mc:Ignorable="w14 w15 w16se w16cid w16 w16cex wp14">
+  <w:comment w:id="21" w:author="Gerardo Cervantes" w:date="2020-04-15T15:01:00Z" w:initials="GC">
     <w:p>
       <w:pPr>
         <w:pStyle w:val="CommentText"/>
@@ -6308,11 +6466,11 @@
         <w:annotationRef/>
       </w:r>
       <w:r>
-        <w:t>Indicate that we are using Unit testing to test the functionality of these components</w:t>
+        <w:t>Needs rewording, it makes it seem like our group is creating the requirements, while we’re doing the test plan</w:t>
       </w:r>
     </w:p>
   </w:comment>
-  <w:comment w:id="27" w:author="Alejandro" w:date="2020-04-15T14:56:00Z" w:initials="A">
+  <w:comment w:id="23" w:author="Alejandro" w:date="2020-04-15T14:57:00Z" w:initials="A">
     <w:p>
       <w:pPr>
         <w:pStyle w:val="CommentText"/>
@@ -6324,11 +6482,11 @@
         <w:annotationRef/>
       </w:r>
       <w:r>
-        <w:t>Describe the other section starting from section 2</w:t>
+        <w:t>Indicate that we are using Unit testing to test the functionality of these components</w:t>
       </w:r>
     </w:p>
   </w:comment>
-  <w:comment w:id="29" w:author="Alejandro" w:date="2020-04-15T14:55:00Z" w:initials="A">
+  <w:comment w:id="24" w:author="Gerardo Cervantes" w:date="2020-04-15T15:04:00Z" w:initials="GC">
     <w:p>
       <w:pPr>
         <w:pStyle w:val="CommentText"/>
@@ -6340,11 +6498,11 @@
         <w:annotationRef/>
       </w:r>
       <w:r>
-        <w:t>Add the GitHub repository of your project</w:t>
+        <w:t>We’re creating the test plan, but we may not necessarily be the ones who are testing it, may need to be reworded</w:t>
       </w:r>
     </w:p>
   </w:comment>
-  <w:comment w:id="34" w:author="Alejandro" w:date="2020-04-15T14:59:00Z" w:initials="A">
+  <w:comment w:id="26" w:author="Gerardo Cervantes" w:date="2020-04-15T15:49:00Z" w:initials="GC">
     <w:p>
       <w:pPr>
         <w:pStyle w:val="CommentText"/>
@@ -6356,11 +6514,266 @@
         <w:annotationRef/>
       </w:r>
       <w:r>
+        <w:t>Specify we’re only dealing with this version</w:t>
+      </w:r>
+    </w:p>
+  </w:comment>
+  <w:comment w:id="28" w:author="Gerardo Cervantes" w:date="2020-04-15T15:49:00Z" w:initials="GC">
+    <w:p>
+      <w:pPr>
+        <w:pStyle w:val="CommentText"/>
+      </w:pPr>
+      <w:r>
+        <w:rPr>
+          <w:rStyle w:val="CommentReference"/>
+        </w:rPr>
+        <w:annotationRef/>
+      </w:r>
+      <w:r>
+        <w:t>We’re analyzing the program, not the database.  Give more description as to what the program does</w:t>
+      </w:r>
+    </w:p>
+  </w:comment>
+  <w:comment w:id="31" w:author="Alejandro" w:date="2020-04-15T14:56:00Z" w:initials="A">
+    <w:p>
+      <w:pPr>
+        <w:pStyle w:val="CommentText"/>
+      </w:pPr>
+      <w:r>
+        <w:rPr>
+          <w:rStyle w:val="CommentReference"/>
+        </w:rPr>
+        <w:annotationRef/>
+      </w:r>
+      <w:r>
+        <w:t>Describe the other section starting from section 2</w:t>
+      </w:r>
+    </w:p>
+  </w:comment>
+  <w:comment w:id="33" w:author="Alejandro" w:date="2020-04-15T14:55:00Z" w:initials="A">
+    <w:p>
+      <w:pPr>
+        <w:pStyle w:val="CommentText"/>
+      </w:pPr>
+      <w:r>
+        <w:rPr>
+          <w:rStyle w:val="CommentReference"/>
+        </w:rPr>
+        <w:annotationRef/>
+      </w:r>
+      <w:r>
+        <w:t>Add the GitHub repository of your project</w:t>
+      </w:r>
+    </w:p>
+  </w:comment>
+  <w:comment w:id="36" w:author="Gerardo Cervantes" w:date="2020-04-15T15:52:00Z" w:initials="GC">
+    <w:p>
+      <w:pPr>
+        <w:pStyle w:val="CommentText"/>
+      </w:pPr>
+      <w:r>
+        <w:rPr>
+          <w:rStyle w:val="CommentReference"/>
+        </w:rPr>
+        <w:annotationRef/>
+      </w:r>
+      <w:r>
+        <w:t>Add more details, what are the options and what do they do.</w:t>
+      </w:r>
+    </w:p>
+  </w:comment>
+  <w:comment w:id="39" w:author="Gerardo Cervantes" w:date="2020-04-15T15:53:00Z" w:initials="GC">
+    <w:p>
+      <w:pPr>
+        <w:pStyle w:val="CommentText"/>
+      </w:pPr>
+      <w:r>
+        <w:rPr>
+          <w:rStyle w:val="CommentReference"/>
+        </w:rPr>
+        <w:annotationRef/>
+      </w:r>
+      <w:r>
+        <w:t>Remove “Plan to”</w:t>
+      </w:r>
+    </w:p>
+  </w:comment>
+  <w:comment w:id="40" w:author="Alejandro" w:date="2020-04-15T14:59:00Z" w:initials="A">
+    <w:p>
+      <w:pPr>
+        <w:pStyle w:val="CommentText"/>
+      </w:pPr>
+      <w:r>
+        <w:rPr>
+          <w:rStyle w:val="CommentReference"/>
+        </w:rPr>
+        <w:annotationRef/>
+      </w:r>
+      <w:r>
         <w:t>Add “Critical” to this column</w:t>
       </w:r>
     </w:p>
   </w:comment>
-  <w:comment w:id="41" w:author="Alejandro" w:date="2020-04-15T14:32:00Z" w:initials="A">
+  <w:comment w:id="41" w:author="Gerardo Cervantes" w:date="2020-04-15T16:03:00Z" w:initials="GC">
+    <w:p>
+      <w:pPr>
+        <w:pStyle w:val="CommentText"/>
+      </w:pPr>
+      <w:r>
+        <w:rPr>
+          <w:rStyle w:val="CommentReference"/>
+        </w:rPr>
+        <w:annotationRef/>
+      </w:r>
+      <w:r>
+        <w:t>I think you should specify that it’ll be a valid input with no duplicates</w:t>
+      </w:r>
+    </w:p>
+  </w:comment>
+  <w:comment w:id="43" w:author="Gerardo Cervantes" w:date="2020-04-15T15:57:00Z" w:initials="GC">
+    <w:p>
+      <w:pPr>
+        <w:pStyle w:val="CommentText"/>
+      </w:pPr>
+      <w:r>
+        <w:rPr>
+          <w:rStyle w:val="CommentReference"/>
+        </w:rPr>
+        <w:annotationRef/>
+      </w:r>
+      <w:r>
+        <w:t>Good! Very detailed</w:t>
+      </w:r>
+    </w:p>
+  </w:comment>
+  <w:comment w:id="44" w:author="Gerardo Cervantes" w:date="2020-04-16T14:14:00Z" w:initials="GC">
+    <w:p>
+      <w:pPr>
+        <w:pStyle w:val="CommentText"/>
+      </w:pPr>
+      <w:r>
+        <w:rPr>
+          <w:rStyle w:val="CommentReference"/>
+        </w:rPr>
+        <w:annotationRef/>
+      </w:r>
+      <w:r>
+        <w:t>I think you should either give a description of what the image is supposed to be, like: expected output</w:t>
+      </w:r>
+    </w:p>
+    <w:p>
+      <w:pPr>
+        <w:pStyle w:val="CommentText"/>
+      </w:pPr>
+    </w:p>
+    <w:p>
+      <w:pPr>
+        <w:pStyle w:val="CommentText"/>
+      </w:pPr>
+      <w:r>
+        <w:t>OR</w:t>
+      </w:r>
+    </w:p>
+    <w:p>
+      <w:pPr>
+        <w:pStyle w:val="CommentText"/>
+      </w:pPr>
+    </w:p>
+    <w:p>
+      <w:pPr>
+        <w:pStyle w:val="CommentText"/>
+      </w:pPr>
+      <w:r>
+        <w:t>Add to appendix and reference the figure in a sentence here.</w:t>
+      </w:r>
+    </w:p>
+    <w:p>
+      <w:pPr>
+        <w:pStyle w:val="CommentText"/>
+      </w:pPr>
+    </w:p>
+    <w:p>
+      <w:pPr>
+        <w:pStyle w:val="CommentText"/>
+      </w:pPr>
+      <w:r>
+        <w:t>This applies to the rest of the tests as well</w:t>
+      </w:r>
+    </w:p>
+  </w:comment>
+  <w:comment w:id="45" w:author="Gerardo Cervantes" w:date="2020-04-15T16:01:00Z" w:initials="GC">
+    <w:p>
+      <w:pPr>
+        <w:pStyle w:val="CommentText"/>
+      </w:pPr>
+      <w:r>
+        <w:rPr>
+          <w:rStyle w:val="CommentReference"/>
+        </w:rPr>
+        <w:annotationRef/>
+      </w:r>
+      <w:r>
+        <w:t>I think it would be better to change to “To be announced”</w:t>
+      </w:r>
+    </w:p>
+    <w:p>
+      <w:pPr>
+        <w:pStyle w:val="CommentText"/>
+      </w:pPr>
+      <w:r>
+        <w:t>And for Date Completed I would change to “Not completed”</w:t>
+      </w:r>
+    </w:p>
+  </w:comment>
+  <w:comment w:id="46" w:author="Gerardo Cervantes" w:date="2020-04-16T14:16:00Z" w:initials="GC">
+    <w:p>
+      <w:pPr>
+        <w:pStyle w:val="CommentText"/>
+      </w:pPr>
+      <w:r>
+        <w:rPr>
+          <w:rStyle w:val="CommentReference"/>
+        </w:rPr>
+        <w:annotationRef/>
+      </w:r>
+      <w:r>
+        <w:t>Lowercase use case, do this for all the tests</w:t>
+      </w:r>
+    </w:p>
+  </w:comment>
+  <w:comment w:id="47" w:author="Gerardo Cervantes" w:date="2020-04-16T14:17:00Z" w:initials="GC">
+    <w:p>
+      <w:pPr>
+        <w:pStyle w:val="CommentText"/>
+      </w:pPr>
+      <w:r>
+        <w:rPr>
+          <w:rStyle w:val="CommentReference"/>
+        </w:rPr>
+        <w:annotationRef/>
+      </w:r>
+      <w:r>
+        <w:t xml:space="preserve">I think this is too general, what in specific are you testing about the AND filter? </w:t>
+      </w:r>
+    </w:p>
+  </w:comment>
+  <w:comment w:id="52" w:author="Gerardo Cervantes" w:date="2020-04-16T14:21:00Z" w:initials="GC">
+    <w:p>
+      <w:pPr>
+        <w:pStyle w:val="CommentText"/>
+      </w:pPr>
+      <w:r>
+        <w:rPr>
+          <w:rStyle w:val="CommentReference"/>
+        </w:rPr>
+        <w:annotationRef/>
+      </w:r>
+      <w:r>
+        <w:t>This section can be removed</w:t>
+      </w:r>
+    </w:p>
+  </w:comment>
+  <w:comment w:id="54" w:author="Alejandro" w:date="2020-04-15T14:32:00Z" w:initials="A">
     <w:p>
       <w:pPr>
         <w:pStyle w:val="CommentText"/>
@@ -6380,27 +6793,71 @@
 </file>
 
 <file path=word/commentsExtended.xml><?xml version="1.0" encoding="utf-8"?>
-<w15:commentsEx xmlns:wpc="http://schemas.microsoft.com/office/word/2010/wordprocessingCanvas" xmlns:cx="http://schemas.microsoft.com/office/drawing/2014/chartex" xmlns:cx1="http://schemas.microsoft.com/office/drawing/2015/9/8/chartex" xmlns:cx2="http://schemas.microsoft.com/office/drawing/2015/10/21/chartex" xmlns:cx3="http://schemas.microsoft.com/office/drawing/2016/5/9/chartex" xmlns:cx4="http://schemas.microsoft.com/office/drawing/2016/5/10/chartex" xmlns:cx5="http://schemas.microsoft.com/office/drawing/2016/5/11/chartex" xmlns:cx6="http://schemas.microsoft.com/office/drawing/2016/5/12/chartex" xmlns:cx7="http://schemas.microsoft.com/office/drawing/2016/5/13/chartex" xmlns:cx8="http://schemas.microsoft.com/office/drawing/2016/5/14/chartex" xmlns:mc="http://schemas.openxmlformats.org/markup-compatibility/2006" xmlns:aink="http://schemas.microsoft.com/office/drawing/2016/ink" xmlns:am3d="http://schemas.microsoft.com/office/drawing/2017/model3d" xmlns:o="urn:schemas-microsoft-com:office:office" xmlns:r="http://schemas.openxmlformats.org/officeDocument/2006/relationships" xmlns:m="http://schemas.openxmlformats.org/officeDocument/2006/math" xmlns:v="urn:schemas-microsoft-com:vml" xmlns:wp14="http://schemas.microsoft.com/office/word/2010/wordprocessingDrawing" xmlns:wp="http://schemas.openxmlformats.org/drawingml/2006/wordprocessingDrawing" xmlns:w10="urn:schemas-microsoft-com:office:word" xmlns:w="http://schemas.openxmlformats.org/wordprocessingml/2006/main" xmlns:w14="http://schemas.microsoft.com/office/word/2010/wordml" xmlns:w15="http://schemas.microsoft.com/office/word/2012/wordml" xmlns:w16cid="http://schemas.microsoft.com/office/word/2016/wordml/cid" xmlns:w16se="http://schemas.microsoft.com/office/word/2015/wordml/symex" xmlns:wpg="http://schemas.microsoft.com/office/word/2010/wordprocessingGroup" xmlns:wpi="http://schemas.microsoft.com/office/word/2010/wordprocessingInk" xmlns:wne="http://schemas.microsoft.com/office/word/2006/wordml" xmlns:wps="http://schemas.microsoft.com/office/word/2010/wordprocessingShape" mc:Ignorable="w14 w15 w16se w16cid wp14">
+<w15:commentsEx xmlns:wpc="http://schemas.microsoft.com/office/word/2010/wordprocessingCanvas" xmlns:cx="http://schemas.microsoft.com/office/drawing/2014/chartex" xmlns:cx1="http://schemas.microsoft.com/office/drawing/2015/9/8/chartex" xmlns:cx2="http://schemas.microsoft.com/office/drawing/2015/10/21/chartex" xmlns:cx3="http://schemas.microsoft.com/office/drawing/2016/5/9/chartex" xmlns:cx4="http://schemas.microsoft.com/office/drawing/2016/5/10/chartex" xmlns:cx5="http://schemas.microsoft.com/office/drawing/2016/5/11/chartex" xmlns:cx6="http://schemas.microsoft.com/office/drawing/2016/5/12/chartex" xmlns:cx7="http://schemas.microsoft.com/office/drawing/2016/5/13/chartex" xmlns:cx8="http://schemas.microsoft.com/office/drawing/2016/5/14/chartex" xmlns:mc="http://schemas.openxmlformats.org/markup-compatibility/2006" xmlns:aink="http://schemas.microsoft.com/office/drawing/2016/ink" xmlns:am3d="http://schemas.microsoft.com/office/drawing/2017/model3d" xmlns:o="urn:schemas-microsoft-com:office:office" xmlns:r="http://schemas.openxmlformats.org/officeDocument/2006/relationships" xmlns:m="http://schemas.openxmlformats.org/officeDocument/2006/math" xmlns:v="urn:schemas-microsoft-com:vml" xmlns:wp14="http://schemas.microsoft.com/office/word/2010/wordprocessingDrawing" xmlns:wp="http://schemas.openxmlformats.org/drawingml/2006/wordprocessingDrawing" xmlns:w10="urn:schemas-microsoft-com:office:word" xmlns:w="http://schemas.openxmlformats.org/wordprocessingml/2006/main" xmlns:w14="http://schemas.microsoft.com/office/word/2010/wordml" xmlns:w15="http://schemas.microsoft.com/office/word/2012/wordml" xmlns:w16cex="http://schemas.microsoft.com/office/word/2018/wordml/cex" xmlns:w16cid="http://schemas.microsoft.com/office/word/2016/wordml/cid" xmlns:w16="http://schemas.microsoft.com/office/word/2018/wordml" xmlns:w16se="http://schemas.microsoft.com/office/word/2015/wordml/symex" xmlns:wpg="http://schemas.microsoft.com/office/word/2010/wordprocessingGroup" xmlns:wpi="http://schemas.microsoft.com/office/word/2010/wordprocessingInk" xmlns:wne="http://schemas.microsoft.com/office/word/2006/wordml" xmlns:wps="http://schemas.microsoft.com/office/word/2010/wordprocessingShape" mc:Ignorable="w14 w15 w16se w16cid w16 w16cex wp14">
+  <w15:commentEx w15:paraId="74E1B598" w15:done="0"/>
   <w15:commentEx w15:paraId="31C4E9FC" w15:done="0"/>
+  <w15:commentEx w15:paraId="300F87AD" w15:done="0"/>
+  <w15:commentEx w15:paraId="4F62D88C" w15:done="0"/>
+  <w15:commentEx w15:paraId="7240BEB6" w15:done="0"/>
   <w15:commentEx w15:paraId="3E7D2E84" w15:done="0"/>
   <w15:commentEx w15:paraId="291EF8B3" w15:done="0"/>
+  <w15:commentEx w15:paraId="3ED753E9" w15:done="0"/>
+  <w15:commentEx w15:paraId="0FA675AB" w15:done="0"/>
   <w15:commentEx w15:paraId="6EE8D18C" w15:done="0"/>
+  <w15:commentEx w15:paraId="04462485" w15:done="0"/>
+  <w15:commentEx w15:paraId="3EB490FF" w15:done="0"/>
+  <w15:commentEx w15:paraId="54C69462" w15:done="0"/>
+  <w15:commentEx w15:paraId="4E77C25B" w15:done="0"/>
+  <w15:commentEx w15:paraId="57C42DA6" w15:done="0"/>
+  <w15:commentEx w15:paraId="100B1AC4" w15:done="0"/>
+  <w15:commentEx w15:paraId="2A4266DA" w15:done="0"/>
   <w15:commentEx w15:paraId="604687FF" w15:done="0"/>
 </w15:commentsEx>
 </file>
 
+<file path=word/commentsExtensible.xml><?xml version="1.0" encoding="utf-8"?>
+<w16cex:commentsExtensible xmlns:wpc="http://schemas.microsoft.com/office/word/2010/wordprocessingCanvas" xmlns:cx="http://schemas.microsoft.com/office/drawing/2014/chartex" xmlns:cx1="http://schemas.microsoft.com/office/drawing/2015/9/8/chartex" xmlns:cx2="http://schemas.microsoft.com/office/drawing/2015/10/21/chartex" xmlns:cx3="http://schemas.microsoft.com/office/drawing/2016/5/9/chartex" xmlns:cx4="http://schemas.microsoft.com/office/drawing/2016/5/10/chartex" xmlns:cx5="http://schemas.microsoft.com/office/drawing/2016/5/11/chartex" xmlns:cx6="http://schemas.microsoft.com/office/drawing/2016/5/12/chartex" xmlns:cx7="http://schemas.microsoft.com/office/drawing/2016/5/13/chartex" xmlns:cx8="http://schemas.microsoft.com/office/drawing/2016/5/14/chartex" xmlns:mc="http://schemas.openxmlformats.org/markup-compatibility/2006" xmlns:aink="http://schemas.microsoft.com/office/drawing/2016/ink" xmlns:am3d="http://schemas.microsoft.com/office/drawing/2017/model3d" xmlns:o="urn:schemas-microsoft-com:office:office" xmlns:r="http://schemas.openxmlformats.org/officeDocument/2006/relationships" xmlns:m="http://schemas.openxmlformats.org/officeDocument/2006/math" xmlns:v="urn:schemas-microsoft-com:vml" xmlns:wp14="http://schemas.microsoft.com/office/word/2010/wordprocessingDrawing" xmlns:wp="http://schemas.openxmlformats.org/drawingml/2006/wordprocessingDrawing" xmlns:w10="urn:schemas-microsoft-com:office:word" xmlns:w="http://schemas.openxmlformats.org/wordprocessingml/2006/main" xmlns:w14="http://schemas.microsoft.com/office/word/2010/wordml" xmlns:w15="http://schemas.microsoft.com/office/word/2012/wordml" xmlns:w16cex="http://schemas.microsoft.com/office/word/2018/wordml/cex" xmlns:w16cid="http://schemas.microsoft.com/office/word/2016/wordml/cid" xmlns:w16="http://schemas.microsoft.com/office/word/2018/wordml" xmlns:w16se="http://schemas.microsoft.com/office/word/2015/wordml/symex" xmlns:wpg="http://schemas.microsoft.com/office/word/2010/wordprocessingGroup" xmlns:wpi="http://schemas.microsoft.com/office/word/2010/wordprocessingInk" xmlns:wne="http://schemas.microsoft.com/office/word/2006/wordml" xmlns:wps="http://schemas.microsoft.com/office/word/2010/wordprocessingShape" mc:Ignorable="w14 w15 w16se w16cid w16 w16cex wp14">
+  <w16cex:commentExtensible w16cex:durableId="2241A040" w16cex:dateUtc="2020-04-15T21:01:00Z"/>
+  <w16cex:commentExtensible w16cex:durableId="2241A0E4" w16cex:dateUtc="2020-04-15T21:04:00Z"/>
+  <w16cex:commentExtensible w16cex:durableId="2241AB84" w16cex:dateUtc="2020-04-15T21:49:00Z"/>
+  <w16cex:commentExtensible w16cex:durableId="2241AB9F" w16cex:dateUtc="2020-04-15T21:49:00Z"/>
+  <w16cex:commentExtensible w16cex:durableId="2241AC3E" w16cex:dateUtc="2020-04-15T21:52:00Z"/>
+  <w16cex:commentExtensible w16cex:durableId="2241AC83" w16cex:dateUtc="2020-04-15T21:53:00Z"/>
+  <w16cex:commentExtensible w16cex:durableId="2241AEE6" w16cex:dateUtc="2020-04-15T22:03:00Z"/>
+  <w16cex:commentExtensible w16cex:durableId="2241AD73" w16cex:dateUtc="2020-04-15T21:57:00Z"/>
+  <w16cex:commentExtensible w16cex:durableId="2242E6D3" w16cex:dateUtc="2020-04-16T20:14:00Z"/>
+  <w16cex:commentExtensible w16cex:durableId="2241AE40" w16cex:dateUtc="2020-04-15T22:01:00Z"/>
+  <w16cex:commentExtensible w16cex:durableId="2242E73A" w16cex:dateUtc="2020-04-16T20:16:00Z"/>
+  <w16cex:commentExtensible w16cex:durableId="2242E790" w16cex:dateUtc="2020-04-16T20:17:00Z"/>
+  <w16cex:commentExtensible w16cex:durableId="2242E868" w16cex:dateUtc="2020-04-16T20:21:00Z"/>
+</w16cex:commentsExtensible>
+</file>
+
 <file path=word/commentsIds.xml><?xml version="1.0" encoding="utf-8"?>
-<w16cid:commentsIds xmlns:wpc="http://schemas.microsoft.com/office/word/2010/wordprocessingCanvas" xmlns:cx="http://schemas.microsoft.com/office/drawing/2014/chartex" xmlns:cx1="http://schemas.microsoft.com/office/drawing/2015/9/8/chartex" xmlns:cx2="http://schemas.microsoft.com/office/drawing/2015/10/21/chartex" xmlns:cx3="http://schemas.microsoft.com/office/drawing/2016/5/9/chartex" xmlns:cx4="http://schemas.microsoft.com/office/drawing/2016/5/10/chartex" xmlns:cx5="http://schemas.microsoft.com/office/drawing/2016/5/11/chartex" xmlns:cx6="http://schemas.microsoft.com/office/drawing/2016/5/12/chartex" xmlns:cx7="http://schemas.microsoft.com/office/drawing/2016/5/13/chartex" xmlns:cx8="http://schemas.microsoft.com/office/drawing/2016/5/14/chartex" xmlns:mc="http://schemas.openxmlformats.org/markup-compatibility/2006" xmlns:aink="http://schemas.microsoft.com/office/drawing/2016/ink" xmlns:am3d="http://schemas.microsoft.com/office/drawing/2017/model3d" xmlns:o="urn:schemas-microsoft-com:office:office" xmlns:r="http://schemas.openxmlformats.org/officeDocument/2006/relationships" xmlns:m="http://schemas.openxmlformats.org/officeDocument/2006/math" xmlns:v="urn:schemas-microsoft-com:vml" xmlns:wp14="http://schemas.microsoft.com/office/word/2010/wordprocessingDrawing" xmlns:wp="http://schemas.openxmlformats.org/drawingml/2006/wordprocessingDrawing" xmlns:w10="urn:schemas-microsoft-com:office:word" xmlns:w="http://schemas.openxmlformats.org/wordprocessingml/2006/main" xmlns:w14="http://schemas.microsoft.com/office/word/2010/wordml" xmlns:w15="http://schemas.microsoft.com/office/word/2012/wordml" xmlns:w16cid="http://schemas.microsoft.com/office/word/2016/wordml/cid" xmlns:w16se="http://schemas.microsoft.com/office/word/2015/wordml/symex" xmlns:wpg="http://schemas.microsoft.com/office/word/2010/wordprocessingGroup" xmlns:wpi="http://schemas.microsoft.com/office/word/2010/wordprocessingInk" xmlns:wne="http://schemas.microsoft.com/office/word/2006/wordml" xmlns:wps="http://schemas.microsoft.com/office/word/2010/wordprocessingShape" mc:Ignorable="w14 w15 w16se w16cid wp14">
+<w16cid:commentsIds xmlns:wpc="http://schemas.microsoft.com/office/word/2010/wordprocessingCanvas" xmlns:cx="http://schemas.microsoft.com/office/drawing/2014/chartex" xmlns:cx1="http://schemas.microsoft.com/office/drawing/2015/9/8/chartex" xmlns:cx2="http://schemas.microsoft.com/office/drawing/2015/10/21/chartex" xmlns:cx3="http://schemas.microsoft.com/office/drawing/2016/5/9/chartex" xmlns:cx4="http://schemas.microsoft.com/office/drawing/2016/5/10/chartex" xmlns:cx5="http://schemas.microsoft.com/office/drawing/2016/5/11/chartex" xmlns:cx6="http://schemas.microsoft.com/office/drawing/2016/5/12/chartex" xmlns:cx7="http://schemas.microsoft.com/office/drawing/2016/5/13/chartex" xmlns:cx8="http://schemas.microsoft.com/office/drawing/2016/5/14/chartex" xmlns:mc="http://schemas.openxmlformats.org/markup-compatibility/2006" xmlns:aink="http://schemas.microsoft.com/office/drawing/2016/ink" xmlns:am3d="http://schemas.microsoft.com/office/drawing/2017/model3d" xmlns:o="urn:schemas-microsoft-com:office:office" xmlns:r="http://schemas.openxmlformats.org/officeDocument/2006/relationships" xmlns:m="http://schemas.openxmlformats.org/officeDocument/2006/math" xmlns:v="urn:schemas-microsoft-com:vml" xmlns:wp14="http://schemas.microsoft.com/office/word/2010/wordprocessingDrawing" xmlns:wp="http://schemas.openxmlformats.org/drawingml/2006/wordprocessingDrawing" xmlns:w10="urn:schemas-microsoft-com:office:word" xmlns:w="http://schemas.openxmlformats.org/wordprocessingml/2006/main" xmlns:w14="http://schemas.microsoft.com/office/word/2010/wordml" xmlns:w15="http://schemas.microsoft.com/office/word/2012/wordml" xmlns:w16cex="http://schemas.microsoft.com/office/word/2018/wordml/cex" xmlns:w16cid="http://schemas.microsoft.com/office/word/2016/wordml/cid" xmlns:w16="http://schemas.microsoft.com/office/word/2018/wordml" xmlns:w16se="http://schemas.microsoft.com/office/word/2015/wordml/symex" xmlns:wpg="http://schemas.microsoft.com/office/word/2010/wordprocessingGroup" xmlns:wpi="http://schemas.microsoft.com/office/word/2010/wordprocessingInk" xmlns:wne="http://schemas.microsoft.com/office/word/2006/wordml" xmlns:wps="http://schemas.microsoft.com/office/word/2010/wordprocessingShape" mc:Ignorable="w14 w15 w16se w16cid w16 w16cex wp14">
+  <w16cid:commentId w16cid:paraId="74E1B598" w16cid:durableId="2241A040"/>
   <w16cid:commentId w16cid:paraId="31C4E9FC" w16cid:durableId="22419F6E"/>
+  <w16cid:commentId w16cid:paraId="300F87AD" w16cid:durableId="2241A0E4"/>
+  <w16cid:commentId w16cid:paraId="4F62D88C" w16cid:durableId="2241AB84"/>
+  <w16cid:commentId w16cid:paraId="7240BEB6" w16cid:durableId="2241AB9F"/>
   <w16cid:commentId w16cid:paraId="3E7D2E84" w16cid:durableId="22419F19"/>
   <w16cid:commentId w16cid:paraId="291EF8B3" w16cid:durableId="22419EF2"/>
+  <w16cid:commentId w16cid:paraId="3ED753E9" w16cid:durableId="2241AC3E"/>
+  <w16cid:commentId w16cid:paraId="0FA675AB" w16cid:durableId="2241AC83"/>
   <w16cid:commentId w16cid:paraId="6EE8D18C" w16cid:durableId="22419FCC"/>
+  <w16cid:commentId w16cid:paraId="04462485" w16cid:durableId="2241AEE6"/>
+  <w16cid:commentId w16cid:paraId="3EB490FF" w16cid:durableId="2241AD73"/>
+  <w16cid:commentId w16cid:paraId="54C69462" w16cid:durableId="2242E6D3"/>
+  <w16cid:commentId w16cid:paraId="4E77C25B" w16cid:durableId="2241AE40"/>
+  <w16cid:commentId w16cid:paraId="57C42DA6" w16cid:durableId="2242E73A"/>
+  <w16cid:commentId w16cid:paraId="100B1AC4" w16cid:durableId="2242E790"/>
+  <w16cid:commentId w16cid:paraId="2A4266DA" w16cid:durableId="2242E868"/>
   <w16cid:commentId w16cid:paraId="604687FF" w16cid:durableId="2241998B"/>
 </w16cid:commentsIds>
 </file>
 
 <file path=word/endnotes.xml><?xml version="1.0" encoding="utf-8"?>
-<w:endnotes xmlns:wpc="http://schemas.microsoft.com/office/word/2010/wordprocessingCanvas" xmlns:cx="http://schemas.microsoft.com/office/drawing/2014/chartex" xmlns:cx1="http://schemas.microsoft.com/office/drawing/2015/9/8/chartex" xmlns:cx2="http://schemas.microsoft.com/office/drawing/2015/10/21/chartex" xmlns:cx3="http://schemas.microsoft.com/office/drawing/2016/5/9/chartex" xmlns:cx4="http://schemas.microsoft.com/office/drawing/2016/5/10/chartex" xmlns:cx5="http://schemas.microsoft.com/office/drawing/2016/5/11/chartex" xmlns:cx6="http://schemas.microsoft.com/office/drawing/2016/5/12/chartex" xmlns:cx7="http://schemas.microsoft.com/office/drawing/2016/5/13/chartex" xmlns:cx8="http://schemas.microsoft.com/office/drawing/2016/5/14/chartex" xmlns:mc="http://schemas.openxmlformats.org/markup-compatibility/2006" xmlns:aink="http://schemas.microsoft.com/office/drawing/2016/ink" xmlns:am3d="http://schemas.microsoft.com/office/drawing/2017/model3d" xmlns:o="urn:schemas-microsoft-com:office:office" xmlns:r="http://schemas.openxmlformats.org/officeDocument/2006/relationships" xmlns:m="http://schemas.openxmlformats.org/officeDocument/2006/math" xmlns:v="urn:schemas-microsoft-com:vml" xmlns:wp14="http://schemas.microsoft.com/office/word/2010/wordprocessingDrawing" xmlns:wp="http://schemas.openxmlformats.org/drawingml/2006/wordprocessingDrawing" xmlns:w10="urn:schemas-microsoft-com:office:word" xmlns:w="http://schemas.openxmlformats.org/wordprocessingml/2006/main" xmlns:w14="http://schemas.microsoft.com/office/word/2010/wordml" xmlns:w15="http://schemas.microsoft.com/office/word/2012/wordml" xmlns:w16cid="http://schemas.microsoft.com/office/word/2016/wordml/cid" xmlns:w16se="http://schemas.microsoft.com/office/word/2015/wordml/symex" xmlns:wpg="http://schemas.microsoft.com/office/word/2010/wordprocessingGroup" xmlns:wpi="http://schemas.microsoft.com/office/word/2010/wordprocessingInk" xmlns:wne="http://schemas.microsoft.com/office/word/2006/wordml" xmlns:wps="http://schemas.microsoft.com/office/word/2010/wordprocessingShape" mc:Ignorable="w14 w15 w16se w16cid wp14">
+<w:endnotes xmlns:wpc="http://schemas.microsoft.com/office/word/2010/wordprocessingCanvas" xmlns:cx="http://schemas.microsoft.com/office/drawing/2014/chartex" xmlns:cx1="http://schemas.microsoft.com/office/drawing/2015/9/8/chartex" xmlns:cx2="http://schemas.microsoft.com/office/drawing/2015/10/21/chartex" xmlns:cx3="http://schemas.microsoft.com/office/drawing/2016/5/9/chartex" xmlns:cx4="http://schemas.microsoft.com/office/drawing/2016/5/10/chartex" xmlns:cx5="http://schemas.microsoft.com/office/drawing/2016/5/11/chartex" xmlns:cx6="http://schemas.microsoft.com/office/drawing/2016/5/12/chartex" xmlns:cx7="http://schemas.microsoft.com/office/drawing/2016/5/13/chartex" xmlns:cx8="http://schemas.microsoft.com/office/drawing/2016/5/14/chartex" xmlns:mc="http://schemas.openxmlformats.org/markup-compatibility/2006" xmlns:aink="http://schemas.microsoft.com/office/drawing/2016/ink" xmlns:am3d="http://schemas.microsoft.com/office/drawing/2017/model3d" xmlns:o="urn:schemas-microsoft-com:office:office" xmlns:r="http://schemas.openxmlformats.org/officeDocument/2006/relationships" xmlns:m="http://schemas.openxmlformats.org/officeDocument/2006/math" xmlns:v="urn:schemas-microsoft-com:vml" xmlns:wp14="http://schemas.microsoft.com/office/word/2010/wordprocessingDrawing" xmlns:wp="http://schemas.openxmlformats.org/drawingml/2006/wordprocessingDrawing" xmlns:w10="urn:schemas-microsoft-com:office:word" xmlns:w="http://schemas.openxmlformats.org/wordprocessingml/2006/main" xmlns:w14="http://schemas.microsoft.com/office/word/2010/wordml" xmlns:w15="http://schemas.microsoft.com/office/word/2012/wordml" xmlns:w16cex="http://schemas.microsoft.com/office/word/2018/wordml/cex" xmlns:w16cid="http://schemas.microsoft.com/office/word/2016/wordml/cid" xmlns:w16="http://schemas.microsoft.com/office/word/2018/wordml" xmlns:w16se="http://schemas.microsoft.com/office/word/2015/wordml/symex" xmlns:wpg="http://schemas.microsoft.com/office/word/2010/wordprocessingGroup" xmlns:wpi="http://schemas.microsoft.com/office/word/2010/wordprocessingInk" xmlns:wne="http://schemas.microsoft.com/office/word/2006/wordml" xmlns:wps="http://schemas.microsoft.com/office/word/2010/wordprocessingShape" mc:Ignorable="w14 w15 w16se w16cid w16 w16cex wp14">
   <w:endnote w:type="separator" w:id="-1">
     <w:p>
       <w:r>
@@ -6419,7 +6876,7 @@
 </file>
 
 <file path=word/footer1.xml><?xml version="1.0" encoding="utf-8"?>
-<w:ftr xmlns:wpc="http://schemas.microsoft.com/office/word/2010/wordprocessingCanvas" xmlns:cx="http://schemas.microsoft.com/office/drawing/2014/chartex" xmlns:cx1="http://schemas.microsoft.com/office/drawing/2015/9/8/chartex" xmlns:cx2="http://schemas.microsoft.com/office/drawing/2015/10/21/chartex" xmlns:cx3="http://schemas.microsoft.com/office/drawing/2016/5/9/chartex" xmlns:cx4="http://schemas.microsoft.com/office/drawing/2016/5/10/chartex" xmlns:cx5="http://schemas.microsoft.com/office/drawing/2016/5/11/chartex" xmlns:cx6="http://schemas.microsoft.com/office/drawing/2016/5/12/chartex" xmlns:cx7="http://schemas.microsoft.com/office/drawing/2016/5/13/chartex" xmlns:cx8="http://schemas.microsoft.com/office/drawing/2016/5/14/chartex" xmlns:mc="http://schemas.openxmlformats.org/markup-compatibility/2006" xmlns:aink="http://schemas.microsoft.com/office/drawing/2016/ink" xmlns:am3d="http://schemas.microsoft.com/office/drawing/2017/model3d" xmlns:o="urn:schemas-microsoft-com:office:office" xmlns:r="http://schemas.openxmlformats.org/officeDocument/2006/relationships" xmlns:m="http://schemas.openxmlformats.org/officeDocument/2006/math" xmlns:v="urn:schemas-microsoft-com:vml" xmlns:wp14="http://schemas.microsoft.com/office/word/2010/wordprocessingDrawing" xmlns:wp="http://schemas.openxmlformats.org/drawingml/2006/wordprocessingDrawing" xmlns:w10="urn:schemas-microsoft-com:office:word" xmlns:w="http://schemas.openxmlformats.org/wordprocessingml/2006/main" xmlns:w14="http://schemas.microsoft.com/office/word/2010/wordml" xmlns:w15="http://schemas.microsoft.com/office/word/2012/wordml" xmlns:w16cid="http://schemas.microsoft.com/office/word/2016/wordml/cid" xmlns:w16se="http://schemas.microsoft.com/office/word/2015/wordml/symex" xmlns:wpg="http://schemas.microsoft.com/office/word/2010/wordprocessingGroup" xmlns:wpi="http://schemas.microsoft.com/office/word/2010/wordprocessingInk" xmlns:wne="http://schemas.microsoft.com/office/word/2006/wordml" xmlns:wps="http://schemas.microsoft.com/office/word/2010/wordprocessingShape" mc:Ignorable="w14 w15 w16se w16cid wp14">
+<w:ftr xmlns:wpc="http://schemas.microsoft.com/office/word/2010/wordprocessingCanvas" xmlns:cx="http://schemas.microsoft.com/office/drawing/2014/chartex" xmlns:cx1="http://schemas.microsoft.com/office/drawing/2015/9/8/chartex" xmlns:cx2="http://schemas.microsoft.com/office/drawing/2015/10/21/chartex" xmlns:cx3="http://schemas.microsoft.com/office/drawing/2016/5/9/chartex" xmlns:cx4="http://schemas.microsoft.com/office/drawing/2016/5/10/chartex" xmlns:cx5="http://schemas.microsoft.com/office/drawing/2016/5/11/chartex" xmlns:cx6="http://schemas.microsoft.com/office/drawing/2016/5/12/chartex" xmlns:cx7="http://schemas.microsoft.com/office/drawing/2016/5/13/chartex" xmlns:cx8="http://schemas.microsoft.com/office/drawing/2016/5/14/chartex" xmlns:mc="http://schemas.openxmlformats.org/markup-compatibility/2006" xmlns:aink="http://schemas.microsoft.com/office/drawing/2016/ink" xmlns:am3d="http://schemas.microsoft.com/office/drawing/2017/model3d" xmlns:o="urn:schemas-microsoft-com:office:office" xmlns:r="http://schemas.openxmlformats.org/officeDocument/2006/relationships" xmlns:m="http://schemas.openxmlformats.org/officeDocument/2006/math" xmlns:v="urn:schemas-microsoft-com:vml" xmlns:wp14="http://schemas.microsoft.com/office/word/2010/wordprocessingDrawing" xmlns:wp="http://schemas.openxmlformats.org/drawingml/2006/wordprocessingDrawing" xmlns:w10="urn:schemas-microsoft-com:office:word" xmlns:w="http://schemas.openxmlformats.org/wordprocessingml/2006/main" xmlns:w14="http://schemas.microsoft.com/office/word/2010/wordml" xmlns:w15="http://schemas.microsoft.com/office/word/2012/wordml" xmlns:w16cex="http://schemas.microsoft.com/office/word/2018/wordml/cex" xmlns:w16cid="http://schemas.microsoft.com/office/word/2016/wordml/cid" xmlns:w16="http://schemas.microsoft.com/office/word/2018/wordml" xmlns:w16se="http://schemas.microsoft.com/office/word/2015/wordml/symex" xmlns:wpg="http://schemas.microsoft.com/office/word/2010/wordprocessingGroup" xmlns:wpi="http://schemas.microsoft.com/office/word/2010/wordprocessingInk" xmlns:wne="http://schemas.microsoft.com/office/word/2006/wordml" xmlns:wps="http://schemas.microsoft.com/office/word/2010/wordprocessingShape" mc:Ignorable="w14 w15 w16se w16cid w16 w16cex wp14">
   <w:tbl>
     <w:tblPr>
       <w:tblW w:w="0" w:type="auto"/>
@@ -6548,7 +7005,7 @@
               <w:bCs/>
               <w:noProof/>
             </w:rPr>
-            <w:t>4/15/2020</w:t>
+            <w:t>4/16/2020</w:t>
           </w:r>
           <w:r>
             <w:rPr>
@@ -6591,7 +7048,7 @@
               <w:bCs/>
               <w:noProof/>
             </w:rPr>
-            <w:t>2:29 PM</w:t>
+            <w:t>2:12 PM</w:t>
           </w:r>
           <w:r>
             <w:rPr>
@@ -6690,7 +7147,7 @@
 </file>
 
 <file path=word/footer2.xml><?xml version="1.0" encoding="utf-8"?>
-<w:ftr xmlns:wpc="http://schemas.microsoft.com/office/word/2010/wordprocessingCanvas" xmlns:cx="http://schemas.microsoft.com/office/drawing/2014/chartex" xmlns:cx1="http://schemas.microsoft.com/office/drawing/2015/9/8/chartex" xmlns:cx2="http://schemas.microsoft.com/office/drawing/2015/10/21/chartex" xmlns:cx3="http://schemas.microsoft.com/office/drawing/2016/5/9/chartex" xmlns:cx4="http://schemas.microsoft.com/office/drawing/2016/5/10/chartex" xmlns:cx5="http://schemas.microsoft.com/office/drawing/2016/5/11/chartex" xmlns:cx6="http://schemas.microsoft.com/office/drawing/2016/5/12/chartex" xmlns:cx7="http://schemas.microsoft.com/office/drawing/2016/5/13/chartex" xmlns:cx8="http://schemas.microsoft.com/office/drawing/2016/5/14/chartex" xmlns:mc="http://schemas.openxmlformats.org/markup-compatibility/2006" xmlns:aink="http://schemas.microsoft.com/office/drawing/2016/ink" xmlns:am3d="http://schemas.microsoft.com/office/drawing/2017/model3d" xmlns:o="urn:schemas-microsoft-com:office:office" xmlns:r="http://schemas.openxmlformats.org/officeDocument/2006/relationships" xmlns:m="http://schemas.openxmlformats.org/officeDocument/2006/math" xmlns:v="urn:schemas-microsoft-com:vml" xmlns:wp14="http://schemas.microsoft.com/office/word/2010/wordprocessingDrawing" xmlns:wp="http://schemas.openxmlformats.org/drawingml/2006/wordprocessingDrawing" xmlns:w10="urn:schemas-microsoft-com:office:word" xmlns:w="http://schemas.openxmlformats.org/wordprocessingml/2006/main" xmlns:w14="http://schemas.microsoft.com/office/word/2010/wordml" xmlns:w15="http://schemas.microsoft.com/office/word/2012/wordml" xmlns:w16cid="http://schemas.microsoft.com/office/word/2016/wordml/cid" xmlns:w16se="http://schemas.microsoft.com/office/word/2015/wordml/symex" xmlns:wpg="http://schemas.microsoft.com/office/word/2010/wordprocessingGroup" xmlns:wpi="http://schemas.microsoft.com/office/word/2010/wordprocessingInk" xmlns:wne="http://schemas.microsoft.com/office/word/2006/wordml" xmlns:wps="http://schemas.microsoft.com/office/word/2010/wordprocessingShape" mc:Ignorable="w14 w15 w16se w16cid wp14">
+<w:ftr xmlns:wpc="http://schemas.microsoft.com/office/word/2010/wordprocessingCanvas" xmlns:cx="http://schemas.microsoft.com/office/drawing/2014/chartex" xmlns:cx1="http://schemas.microsoft.com/office/drawing/2015/9/8/chartex" xmlns:cx2="http://schemas.microsoft.com/office/drawing/2015/10/21/chartex" xmlns:cx3="http://schemas.microsoft.com/office/drawing/2016/5/9/chartex" xmlns:cx4="http://schemas.microsoft.com/office/drawing/2016/5/10/chartex" xmlns:cx5="http://schemas.microsoft.com/office/drawing/2016/5/11/chartex" xmlns:cx6="http://schemas.microsoft.com/office/drawing/2016/5/12/chartex" xmlns:cx7="http://schemas.microsoft.com/office/drawing/2016/5/13/chartex" xmlns:cx8="http://schemas.microsoft.com/office/drawing/2016/5/14/chartex" xmlns:mc="http://schemas.openxmlformats.org/markup-compatibility/2006" xmlns:aink="http://schemas.microsoft.com/office/drawing/2016/ink" xmlns:am3d="http://schemas.microsoft.com/office/drawing/2017/model3d" xmlns:o="urn:schemas-microsoft-com:office:office" xmlns:r="http://schemas.openxmlformats.org/officeDocument/2006/relationships" xmlns:m="http://schemas.openxmlformats.org/officeDocument/2006/math" xmlns:v="urn:schemas-microsoft-com:vml" xmlns:wp14="http://schemas.microsoft.com/office/word/2010/wordprocessingDrawing" xmlns:wp="http://schemas.openxmlformats.org/drawingml/2006/wordprocessingDrawing" xmlns:w10="urn:schemas-microsoft-com:office:word" xmlns:w="http://schemas.openxmlformats.org/wordprocessingml/2006/main" xmlns:w14="http://schemas.microsoft.com/office/word/2010/wordml" xmlns:w15="http://schemas.microsoft.com/office/word/2012/wordml" xmlns:w16cex="http://schemas.microsoft.com/office/word/2018/wordml/cex" xmlns:w16cid="http://schemas.microsoft.com/office/word/2016/wordml/cid" xmlns:w16="http://schemas.microsoft.com/office/word/2018/wordml" xmlns:w16se="http://schemas.microsoft.com/office/word/2015/wordml/symex" xmlns:wpg="http://schemas.microsoft.com/office/word/2010/wordprocessingGroup" xmlns:wpi="http://schemas.microsoft.com/office/word/2010/wordprocessingInk" xmlns:wne="http://schemas.microsoft.com/office/word/2006/wordml" xmlns:wps="http://schemas.microsoft.com/office/word/2010/wordprocessingShape" mc:Ignorable="w14 w15 w16se w16cid w16 w16cex wp14">
   <w:tbl>
     <w:tblPr>
       <w:tblW w:w="9000" w:type="dxa"/>
@@ -6838,7 +7295,7 @@
 </file>
 
 <file path=word/footer3.xml><?xml version="1.0" encoding="utf-8"?>
-<w:ftr xmlns:wpc="http://schemas.microsoft.com/office/word/2010/wordprocessingCanvas" xmlns:cx="http://schemas.microsoft.com/office/drawing/2014/chartex" xmlns:cx1="http://schemas.microsoft.com/office/drawing/2015/9/8/chartex" xmlns:cx2="http://schemas.microsoft.com/office/drawing/2015/10/21/chartex" xmlns:cx3="http://schemas.microsoft.com/office/drawing/2016/5/9/chartex" xmlns:cx4="http://schemas.microsoft.com/office/drawing/2016/5/10/chartex" xmlns:cx5="http://schemas.microsoft.com/office/drawing/2016/5/11/chartex" xmlns:cx6="http://schemas.microsoft.com/office/drawing/2016/5/12/chartex" xmlns:cx7="http://schemas.microsoft.com/office/drawing/2016/5/13/chartex" xmlns:cx8="http://schemas.microsoft.com/office/drawing/2016/5/14/chartex" xmlns:mc="http://schemas.openxmlformats.org/markup-compatibility/2006" xmlns:aink="http://schemas.microsoft.com/office/drawing/2016/ink" xmlns:am3d="http://schemas.microsoft.com/office/drawing/2017/model3d" xmlns:o="urn:schemas-microsoft-com:office:office" xmlns:r="http://schemas.openxmlformats.org/officeDocument/2006/relationships" xmlns:m="http://schemas.openxmlformats.org/officeDocument/2006/math" xmlns:v="urn:schemas-microsoft-com:vml" xmlns:wp14="http://schemas.microsoft.com/office/word/2010/wordprocessingDrawing" xmlns:wp="http://schemas.openxmlformats.org/drawingml/2006/wordprocessingDrawing" xmlns:w10="urn:schemas-microsoft-com:office:word" xmlns:w="http://schemas.openxmlformats.org/wordprocessingml/2006/main" xmlns:w14="http://schemas.microsoft.com/office/word/2010/wordml" xmlns:w15="http://schemas.microsoft.com/office/word/2012/wordml" xmlns:w16cid="http://schemas.microsoft.com/office/word/2016/wordml/cid" xmlns:w16se="http://schemas.microsoft.com/office/word/2015/wordml/symex" xmlns:wpg="http://schemas.microsoft.com/office/word/2010/wordprocessingGroup" xmlns:wpi="http://schemas.microsoft.com/office/word/2010/wordprocessingInk" xmlns:wne="http://schemas.microsoft.com/office/word/2006/wordml" xmlns:wps="http://schemas.microsoft.com/office/word/2010/wordprocessingShape" mc:Ignorable="w14 w15 w16se w16cid wp14">
+<w:ftr xmlns:wpc="http://schemas.microsoft.com/office/word/2010/wordprocessingCanvas" xmlns:cx="http://schemas.microsoft.com/office/drawing/2014/chartex" xmlns:cx1="http://schemas.microsoft.com/office/drawing/2015/9/8/chartex" xmlns:cx2="http://schemas.microsoft.com/office/drawing/2015/10/21/chartex" xmlns:cx3="http://schemas.microsoft.com/office/drawing/2016/5/9/chartex" xmlns:cx4="http://schemas.microsoft.com/office/drawing/2016/5/10/chartex" xmlns:cx5="http://schemas.microsoft.com/office/drawing/2016/5/11/chartex" xmlns:cx6="http://schemas.microsoft.com/office/drawing/2016/5/12/chartex" xmlns:cx7="http://schemas.microsoft.com/office/drawing/2016/5/13/chartex" xmlns:cx8="http://schemas.microsoft.com/office/drawing/2016/5/14/chartex" xmlns:mc="http://schemas.openxmlformats.org/markup-compatibility/2006" xmlns:aink="http://schemas.microsoft.com/office/drawing/2016/ink" xmlns:am3d="http://schemas.microsoft.com/office/drawing/2017/model3d" xmlns:o="urn:schemas-microsoft-com:office:office" xmlns:r="http://schemas.openxmlformats.org/officeDocument/2006/relationships" xmlns:m="http://schemas.openxmlformats.org/officeDocument/2006/math" xmlns:v="urn:schemas-microsoft-com:vml" xmlns:wp14="http://schemas.microsoft.com/office/word/2010/wordprocessingDrawing" xmlns:wp="http://schemas.openxmlformats.org/drawingml/2006/wordprocessingDrawing" xmlns:w10="urn:schemas-microsoft-com:office:word" xmlns:w="http://schemas.openxmlformats.org/wordprocessingml/2006/main" xmlns:w14="http://schemas.microsoft.com/office/word/2010/wordml" xmlns:w15="http://schemas.microsoft.com/office/word/2012/wordml" xmlns:w16cex="http://schemas.microsoft.com/office/word/2018/wordml/cex" xmlns:w16cid="http://schemas.microsoft.com/office/word/2016/wordml/cid" xmlns:w16="http://schemas.microsoft.com/office/word/2018/wordml" xmlns:w16se="http://schemas.microsoft.com/office/word/2015/wordml/symex" xmlns:wpg="http://schemas.microsoft.com/office/word/2010/wordprocessingGroup" xmlns:wpi="http://schemas.microsoft.com/office/word/2010/wordprocessingInk" xmlns:wne="http://schemas.microsoft.com/office/word/2006/wordml" xmlns:wps="http://schemas.microsoft.com/office/word/2010/wordprocessingShape" mc:Ignorable="w14 w15 w16se w16cid w16 w16cex wp14">
   <w:tbl>
     <w:tblPr>
       <w:tblW w:w="9000" w:type="dxa"/>
@@ -6893,11 +7350,21 @@
               <w:bCs/>
             </w:rPr>
           </w:pPr>
-          <w:fldSimple w:instr=" DOCPROPERTY &quot;Company&quot;  \* MERGEFORMAT ">
-            <w:r>
-              <w:t>&lt;Enter team name here&gt;</w:t>
-            </w:r>
-          </w:fldSimple>
+          <w:r>
+            <w:fldChar w:fldCharType="begin"/>
+          </w:r>
+          <w:r>
+            <w:instrText xml:space="preserve"> DOCPROPERTY "Company"  \* MERGEFORMAT </w:instrText>
+          </w:r>
+          <w:r>
+            <w:fldChar w:fldCharType="separate"/>
+          </w:r>
+          <w:r>
+            <w:t>&lt;Enter team name here&gt;</w:t>
+          </w:r>
+          <w:r>
+            <w:fldChar w:fldCharType="end"/>
+          </w:r>
         </w:p>
       </w:tc>
       <w:tc>
@@ -6985,7 +7452,7 @@
 </file>
 
 <file path=word/footer4.xml><?xml version="1.0" encoding="utf-8"?>
-<w:ftr xmlns:wpc="http://schemas.microsoft.com/office/word/2010/wordprocessingCanvas" xmlns:cx="http://schemas.microsoft.com/office/drawing/2014/chartex" xmlns:cx1="http://schemas.microsoft.com/office/drawing/2015/9/8/chartex" xmlns:cx2="http://schemas.microsoft.com/office/drawing/2015/10/21/chartex" xmlns:cx3="http://schemas.microsoft.com/office/drawing/2016/5/9/chartex" xmlns:cx4="http://schemas.microsoft.com/office/drawing/2016/5/10/chartex" xmlns:cx5="http://schemas.microsoft.com/office/drawing/2016/5/11/chartex" xmlns:cx6="http://schemas.microsoft.com/office/drawing/2016/5/12/chartex" xmlns:cx7="http://schemas.microsoft.com/office/drawing/2016/5/13/chartex" xmlns:cx8="http://schemas.microsoft.com/office/drawing/2016/5/14/chartex" xmlns:mc="http://schemas.openxmlformats.org/markup-compatibility/2006" xmlns:aink="http://schemas.microsoft.com/office/drawing/2016/ink" xmlns:am3d="http://schemas.microsoft.com/office/drawing/2017/model3d" xmlns:o="urn:schemas-microsoft-com:office:office" xmlns:r="http://schemas.openxmlformats.org/officeDocument/2006/relationships" xmlns:m="http://schemas.openxmlformats.org/officeDocument/2006/math" xmlns:v="urn:schemas-microsoft-com:vml" xmlns:wp14="http://schemas.microsoft.com/office/word/2010/wordprocessingDrawing" xmlns:wp="http://schemas.openxmlformats.org/drawingml/2006/wordprocessingDrawing" xmlns:w10="urn:schemas-microsoft-com:office:word" xmlns:w="http://schemas.openxmlformats.org/wordprocessingml/2006/main" xmlns:w14="http://schemas.microsoft.com/office/word/2010/wordml" xmlns:w15="http://schemas.microsoft.com/office/word/2012/wordml" xmlns:w16cid="http://schemas.microsoft.com/office/word/2016/wordml/cid" xmlns:w16se="http://schemas.microsoft.com/office/word/2015/wordml/symex" xmlns:wpg="http://schemas.microsoft.com/office/word/2010/wordprocessingGroup" xmlns:wpi="http://schemas.microsoft.com/office/word/2010/wordprocessingInk" xmlns:wne="http://schemas.microsoft.com/office/word/2006/wordml" xmlns:wps="http://schemas.microsoft.com/office/word/2010/wordprocessingShape" mc:Ignorable="w14 w15 w16se w16cid wp14">
+<w:ftr xmlns:wpc="http://schemas.microsoft.com/office/word/2010/wordprocessingCanvas" xmlns:cx="http://schemas.microsoft.com/office/drawing/2014/chartex" xmlns:cx1="http://schemas.microsoft.com/office/drawing/2015/9/8/chartex" xmlns:cx2="http://schemas.microsoft.com/office/drawing/2015/10/21/chartex" xmlns:cx3="http://schemas.microsoft.com/office/drawing/2016/5/9/chartex" xmlns:cx4="http://schemas.microsoft.com/office/drawing/2016/5/10/chartex" xmlns:cx5="http://schemas.microsoft.com/office/drawing/2016/5/11/chartex" xmlns:cx6="http://schemas.microsoft.com/office/drawing/2016/5/12/chartex" xmlns:cx7="http://schemas.microsoft.com/office/drawing/2016/5/13/chartex" xmlns:cx8="http://schemas.microsoft.com/office/drawing/2016/5/14/chartex" xmlns:mc="http://schemas.openxmlformats.org/markup-compatibility/2006" xmlns:aink="http://schemas.microsoft.com/office/drawing/2016/ink" xmlns:am3d="http://schemas.microsoft.com/office/drawing/2017/model3d" xmlns:o="urn:schemas-microsoft-com:office:office" xmlns:r="http://schemas.openxmlformats.org/officeDocument/2006/relationships" xmlns:m="http://schemas.openxmlformats.org/officeDocument/2006/math" xmlns:v="urn:schemas-microsoft-com:vml" xmlns:wp14="http://schemas.microsoft.com/office/word/2010/wordprocessingDrawing" xmlns:wp="http://schemas.openxmlformats.org/drawingml/2006/wordprocessingDrawing" xmlns:w10="urn:schemas-microsoft-com:office:word" xmlns:w="http://schemas.openxmlformats.org/wordprocessingml/2006/main" xmlns:w14="http://schemas.microsoft.com/office/word/2010/wordml" xmlns:w15="http://schemas.microsoft.com/office/word/2012/wordml" xmlns:w16cex="http://schemas.microsoft.com/office/word/2018/wordml/cex" xmlns:w16cid="http://schemas.microsoft.com/office/word/2016/wordml/cid" xmlns:w16="http://schemas.microsoft.com/office/word/2018/wordml" xmlns:w16se="http://schemas.microsoft.com/office/word/2015/wordml/symex" xmlns:wpg="http://schemas.microsoft.com/office/word/2010/wordprocessingGroup" xmlns:wpi="http://schemas.microsoft.com/office/word/2010/wordprocessingInk" xmlns:wne="http://schemas.microsoft.com/office/word/2006/wordml" xmlns:wps="http://schemas.microsoft.com/office/word/2010/wordprocessingShape" mc:Ignorable="w14 w15 w16se w16cid w16 w16cex wp14">
   <w:tbl>
     <w:tblPr>
       <w:tblW w:w="9000" w:type="dxa"/>
@@ -7040,11 +7507,21 @@
               <w:bCs/>
             </w:rPr>
           </w:pPr>
-          <w:fldSimple w:instr=" DOCPROPERTY &quot;Company&quot;  \* MERGEFORMAT ">
-            <w:r>
-              <w:t>&lt;Enter team name here&gt;</w:t>
-            </w:r>
-          </w:fldSimple>
+          <w:r>
+            <w:fldChar w:fldCharType="begin"/>
+          </w:r>
+          <w:r>
+            <w:instrText xml:space="preserve"> DOCPROPERTY "Company"  \* MERGEFORMAT </w:instrText>
+          </w:r>
+          <w:r>
+            <w:fldChar w:fldCharType="separate"/>
+          </w:r>
+          <w:r>
+            <w:t>&lt;Enter team name here&gt;</w:t>
+          </w:r>
+          <w:r>
+            <w:fldChar w:fldCharType="end"/>
+          </w:r>
         </w:p>
       </w:tc>
       <w:tc>
@@ -7132,7 +7609,7 @@
 </file>
 
 <file path=word/footer5.xml><?xml version="1.0" encoding="utf-8"?>
-<w:ftr xmlns:wpc="http://schemas.microsoft.com/office/word/2010/wordprocessingCanvas" xmlns:cx="http://schemas.microsoft.com/office/drawing/2014/chartex" xmlns:cx1="http://schemas.microsoft.com/office/drawing/2015/9/8/chartex" xmlns:cx2="http://schemas.microsoft.com/office/drawing/2015/10/21/chartex" xmlns:cx3="http://schemas.microsoft.com/office/drawing/2016/5/9/chartex" xmlns:cx4="http://schemas.microsoft.com/office/drawing/2016/5/10/chartex" xmlns:cx5="http://schemas.microsoft.com/office/drawing/2016/5/11/chartex" xmlns:cx6="http://schemas.microsoft.com/office/drawing/2016/5/12/chartex" xmlns:cx7="http://schemas.microsoft.com/office/drawing/2016/5/13/chartex" xmlns:cx8="http://schemas.microsoft.com/office/drawing/2016/5/14/chartex" xmlns:mc="http://schemas.openxmlformats.org/markup-compatibility/2006" xmlns:aink="http://schemas.microsoft.com/office/drawing/2016/ink" xmlns:am3d="http://schemas.microsoft.com/office/drawing/2017/model3d" xmlns:o="urn:schemas-microsoft-com:office:office" xmlns:r="http://schemas.openxmlformats.org/officeDocument/2006/relationships" xmlns:m="http://schemas.openxmlformats.org/officeDocument/2006/math" xmlns:v="urn:schemas-microsoft-com:vml" xmlns:wp14="http://schemas.microsoft.com/office/word/2010/wordprocessingDrawing" xmlns:wp="http://schemas.openxmlformats.org/drawingml/2006/wordprocessingDrawing" xmlns:w10="urn:schemas-microsoft-com:office:word" xmlns:w="http://schemas.openxmlformats.org/wordprocessingml/2006/main" xmlns:w14="http://schemas.microsoft.com/office/word/2010/wordml" xmlns:w15="http://schemas.microsoft.com/office/word/2012/wordml" xmlns:w16cid="http://schemas.microsoft.com/office/word/2016/wordml/cid" xmlns:w16se="http://schemas.microsoft.com/office/word/2015/wordml/symex" xmlns:wpg="http://schemas.microsoft.com/office/word/2010/wordprocessingGroup" xmlns:wpi="http://schemas.microsoft.com/office/word/2010/wordprocessingInk" xmlns:wne="http://schemas.microsoft.com/office/word/2006/wordml" xmlns:wps="http://schemas.microsoft.com/office/word/2010/wordprocessingShape" mc:Ignorable="w14 w15 w16se w16cid wp14">
+<w:ftr xmlns:wpc="http://schemas.microsoft.com/office/word/2010/wordprocessingCanvas" xmlns:cx="http://schemas.microsoft.com/office/drawing/2014/chartex" xmlns:cx1="http://schemas.microsoft.com/office/drawing/2015/9/8/chartex" xmlns:cx2="http://schemas.microsoft.com/office/drawing/2015/10/21/chartex" xmlns:cx3="http://schemas.microsoft.com/office/drawing/2016/5/9/chartex" xmlns:cx4="http://schemas.microsoft.com/office/drawing/2016/5/10/chartex" xmlns:cx5="http://schemas.microsoft.com/office/drawing/2016/5/11/chartex" xmlns:cx6="http://schemas.microsoft.com/office/drawing/2016/5/12/chartex" xmlns:cx7="http://schemas.microsoft.com/office/drawing/2016/5/13/chartex" xmlns:cx8="http://schemas.microsoft.com/office/drawing/2016/5/14/chartex" xmlns:mc="http://schemas.openxmlformats.org/markup-compatibility/2006" xmlns:aink="http://schemas.microsoft.com/office/drawing/2016/ink" xmlns:am3d="http://schemas.microsoft.com/office/drawing/2017/model3d" xmlns:o="urn:schemas-microsoft-com:office:office" xmlns:r="http://schemas.openxmlformats.org/officeDocument/2006/relationships" xmlns:m="http://schemas.openxmlformats.org/officeDocument/2006/math" xmlns:v="urn:schemas-microsoft-com:vml" xmlns:wp14="http://schemas.microsoft.com/office/word/2010/wordprocessingDrawing" xmlns:wp="http://schemas.openxmlformats.org/drawingml/2006/wordprocessingDrawing" xmlns:w10="urn:schemas-microsoft-com:office:word" xmlns:w="http://schemas.openxmlformats.org/wordprocessingml/2006/main" xmlns:w14="http://schemas.microsoft.com/office/word/2010/wordml" xmlns:w15="http://schemas.microsoft.com/office/word/2012/wordml" xmlns:w16cex="http://schemas.microsoft.com/office/word/2018/wordml/cex" xmlns:w16cid="http://schemas.microsoft.com/office/word/2016/wordml/cid" xmlns:w16="http://schemas.microsoft.com/office/word/2018/wordml" xmlns:w16se="http://schemas.microsoft.com/office/word/2015/wordml/symex" xmlns:wpg="http://schemas.microsoft.com/office/word/2010/wordprocessingGroup" xmlns:wpi="http://schemas.microsoft.com/office/word/2010/wordprocessingInk" xmlns:wne="http://schemas.microsoft.com/office/word/2006/wordml" xmlns:wps="http://schemas.microsoft.com/office/word/2010/wordprocessingShape" mc:Ignorable="w14 w15 w16se w16cid w16 w16cex wp14">
   <w:tbl>
     <w:tblPr>
       <w:tblW w:w="9000" w:type="dxa"/>
@@ -7187,11 +7664,21 @@
               <w:bCs/>
             </w:rPr>
           </w:pPr>
-          <w:fldSimple w:instr=" DOCPROPERTY &quot;Company&quot;  \* MERGEFORMAT ">
-            <w:r>
-              <w:t>&lt;Enter team name here&gt;</w:t>
-            </w:r>
-          </w:fldSimple>
+          <w:r>
+            <w:fldChar w:fldCharType="begin"/>
+          </w:r>
+          <w:r>
+            <w:instrText xml:space="preserve"> DOCPROPERTY "Company"  \* MERGEFORMAT </w:instrText>
+          </w:r>
+          <w:r>
+            <w:fldChar w:fldCharType="separate"/>
+          </w:r>
+          <w:r>
+            <w:t>&lt;Enter team name here&gt;</w:t>
+          </w:r>
+          <w:r>
+            <w:fldChar w:fldCharType="end"/>
+          </w:r>
         </w:p>
       </w:tc>
       <w:tc>
@@ -7279,7 +7766,7 @@
 </file>
 
 <file path=word/footer6.xml><?xml version="1.0" encoding="utf-8"?>
-<w:ftr xmlns:wpc="http://schemas.microsoft.com/office/word/2010/wordprocessingCanvas" xmlns:cx="http://schemas.microsoft.com/office/drawing/2014/chartex" xmlns:cx1="http://schemas.microsoft.com/office/drawing/2015/9/8/chartex" xmlns:cx2="http://schemas.microsoft.com/office/drawing/2015/10/21/chartex" xmlns:cx3="http://schemas.microsoft.com/office/drawing/2016/5/9/chartex" xmlns:cx4="http://schemas.microsoft.com/office/drawing/2016/5/10/chartex" xmlns:cx5="http://schemas.microsoft.com/office/drawing/2016/5/11/chartex" xmlns:cx6="http://schemas.microsoft.com/office/drawing/2016/5/12/chartex" xmlns:cx7="http://schemas.microsoft.com/office/drawing/2016/5/13/chartex" xmlns:cx8="http://schemas.microsoft.com/office/drawing/2016/5/14/chartex" xmlns:mc="http://schemas.openxmlformats.org/markup-compatibility/2006" xmlns:aink="http://schemas.microsoft.com/office/drawing/2016/ink" xmlns:am3d="http://schemas.microsoft.com/office/drawing/2017/model3d" xmlns:o="urn:schemas-microsoft-com:office:office" xmlns:r="http://schemas.openxmlformats.org/officeDocument/2006/relationships" xmlns:m="http://schemas.openxmlformats.org/officeDocument/2006/math" xmlns:v="urn:schemas-microsoft-com:vml" xmlns:wp14="http://schemas.microsoft.com/office/word/2010/wordprocessingDrawing" xmlns:wp="http://schemas.openxmlformats.org/drawingml/2006/wordprocessingDrawing" xmlns:w10="urn:schemas-microsoft-com:office:word" xmlns:w="http://schemas.openxmlformats.org/wordprocessingml/2006/main" xmlns:w14="http://schemas.microsoft.com/office/word/2010/wordml" xmlns:w15="http://schemas.microsoft.com/office/word/2012/wordml" xmlns:w16cid="http://schemas.microsoft.com/office/word/2016/wordml/cid" xmlns:w16se="http://schemas.microsoft.com/office/word/2015/wordml/symex" xmlns:wpg="http://schemas.microsoft.com/office/word/2010/wordprocessingGroup" xmlns:wpi="http://schemas.microsoft.com/office/word/2010/wordprocessingInk" xmlns:wne="http://schemas.microsoft.com/office/word/2006/wordml" xmlns:wps="http://schemas.microsoft.com/office/word/2010/wordprocessingShape" mc:Ignorable="w14 w15 w16se w16cid wp14">
+<w:ftr xmlns:wpc="http://schemas.microsoft.com/office/word/2010/wordprocessingCanvas" xmlns:cx="http://schemas.microsoft.com/office/drawing/2014/chartex" xmlns:cx1="http://schemas.microsoft.com/office/drawing/2015/9/8/chartex" xmlns:cx2="http://schemas.microsoft.com/office/drawing/2015/10/21/chartex" xmlns:cx3="http://schemas.microsoft.com/office/drawing/2016/5/9/chartex" xmlns:cx4="http://schemas.microsoft.com/office/drawing/2016/5/10/chartex" xmlns:cx5="http://schemas.microsoft.com/office/drawing/2016/5/11/chartex" xmlns:cx6="http://schemas.microsoft.com/office/drawing/2016/5/12/chartex" xmlns:cx7="http://schemas.microsoft.com/office/drawing/2016/5/13/chartex" xmlns:cx8="http://schemas.microsoft.com/office/drawing/2016/5/14/chartex" xmlns:mc="http://schemas.openxmlformats.org/markup-compatibility/2006" xmlns:aink="http://schemas.microsoft.com/office/drawing/2016/ink" xmlns:am3d="http://schemas.microsoft.com/office/drawing/2017/model3d" xmlns:o="urn:schemas-microsoft-com:office:office" xmlns:r="http://schemas.openxmlformats.org/officeDocument/2006/relationships" xmlns:m="http://schemas.openxmlformats.org/officeDocument/2006/math" xmlns:v="urn:schemas-microsoft-com:vml" xmlns:wp14="http://schemas.microsoft.com/office/word/2010/wordprocessingDrawing" xmlns:wp="http://schemas.openxmlformats.org/drawingml/2006/wordprocessingDrawing" xmlns:w10="urn:schemas-microsoft-com:office:word" xmlns:w="http://schemas.openxmlformats.org/wordprocessingml/2006/main" xmlns:w14="http://schemas.microsoft.com/office/word/2010/wordml" xmlns:w15="http://schemas.microsoft.com/office/word/2012/wordml" xmlns:w16cex="http://schemas.microsoft.com/office/word/2018/wordml/cex" xmlns:w16cid="http://schemas.microsoft.com/office/word/2016/wordml/cid" xmlns:w16="http://schemas.microsoft.com/office/word/2018/wordml" xmlns:w16se="http://schemas.microsoft.com/office/word/2015/wordml/symex" xmlns:wpg="http://schemas.microsoft.com/office/word/2010/wordprocessingGroup" xmlns:wpi="http://schemas.microsoft.com/office/word/2010/wordprocessingInk" xmlns:wne="http://schemas.microsoft.com/office/word/2006/wordml" xmlns:wps="http://schemas.microsoft.com/office/word/2010/wordprocessingShape" mc:Ignorable="w14 w15 w16se w16cid w16 w16cex wp14">
   <w:tbl>
     <w:tblPr>
       <w:tblW w:w="9000" w:type="dxa"/>
@@ -7334,11 +7821,21 @@
               <w:bCs/>
             </w:rPr>
           </w:pPr>
-          <w:fldSimple w:instr=" DOCPROPERTY &quot;Company&quot;  \* MERGEFORMAT ">
-            <w:r>
-              <w:t>&lt;Enter team name here&gt;</w:t>
-            </w:r>
-          </w:fldSimple>
+          <w:r>
+            <w:fldChar w:fldCharType="begin"/>
+          </w:r>
+          <w:r>
+            <w:instrText xml:space="preserve"> DOCPROPERTY "Company"  \* MERGEFORMAT </w:instrText>
+          </w:r>
+          <w:r>
+            <w:fldChar w:fldCharType="separate"/>
+          </w:r>
+          <w:r>
+            <w:t>&lt;Enter team name here&gt;</w:t>
+          </w:r>
+          <w:r>
+            <w:fldChar w:fldCharType="end"/>
+          </w:r>
         </w:p>
       </w:tc>
       <w:tc>
@@ -7426,7 +7923,7 @@
 </file>
 
 <file path=word/footnotes.xml><?xml version="1.0" encoding="utf-8"?>
-<w:footnotes xmlns:wpc="http://schemas.microsoft.com/office/word/2010/wordprocessingCanvas" xmlns:cx="http://schemas.microsoft.com/office/drawing/2014/chartex" xmlns:cx1="http://schemas.microsoft.com/office/drawing/2015/9/8/chartex" xmlns:cx2="http://schemas.microsoft.com/office/drawing/2015/10/21/chartex" xmlns:cx3="http://schemas.microsoft.com/office/drawing/2016/5/9/chartex" xmlns:cx4="http://schemas.microsoft.com/office/drawing/2016/5/10/chartex" xmlns:cx5="http://schemas.microsoft.com/office/drawing/2016/5/11/chartex" xmlns:cx6="http://schemas.microsoft.com/office/drawing/2016/5/12/chartex" xmlns:cx7="http://schemas.microsoft.com/office/drawing/2016/5/13/chartex" xmlns:cx8="http://schemas.microsoft.com/office/drawing/2016/5/14/chartex" xmlns:mc="http://schemas.openxmlformats.org/markup-compatibility/2006" xmlns:aink="http://schemas.microsoft.com/office/drawing/2016/ink" xmlns:am3d="http://schemas.microsoft.com/office/drawing/2017/model3d" xmlns:o="urn:schemas-microsoft-com:office:office" xmlns:r="http://schemas.openxmlformats.org/officeDocument/2006/relationships" xmlns:m="http://schemas.openxmlformats.org/officeDocument/2006/math" xmlns:v="urn:schemas-microsoft-com:vml" xmlns:wp14="http://schemas.microsoft.com/office/word/2010/wordprocessingDrawing" xmlns:wp="http://schemas.openxmlformats.org/drawingml/2006/wordprocessingDrawing" xmlns:w10="urn:schemas-microsoft-com:office:word" xmlns:w="http://schemas.openxmlformats.org/wordprocessingml/2006/main" xmlns:w14="http://schemas.microsoft.com/office/word/2010/wordml" xmlns:w15="http://schemas.microsoft.com/office/word/2012/wordml" xmlns:w16cid="http://schemas.microsoft.com/office/word/2016/wordml/cid" xmlns:w16se="http://schemas.microsoft.com/office/word/2015/wordml/symex" xmlns:wpg="http://schemas.microsoft.com/office/word/2010/wordprocessingGroup" xmlns:wpi="http://schemas.microsoft.com/office/word/2010/wordprocessingInk" xmlns:wne="http://schemas.microsoft.com/office/word/2006/wordml" xmlns:wps="http://schemas.microsoft.com/office/word/2010/wordprocessingShape" mc:Ignorable="w14 w15 w16se w16cid wp14">
+<w:footnotes xmlns:wpc="http://schemas.microsoft.com/office/word/2010/wordprocessingCanvas" xmlns:cx="http://schemas.microsoft.com/office/drawing/2014/chartex" xmlns:cx1="http://schemas.microsoft.com/office/drawing/2015/9/8/chartex" xmlns:cx2="http://schemas.microsoft.com/office/drawing/2015/10/21/chartex" xmlns:cx3="http://schemas.microsoft.com/office/drawing/2016/5/9/chartex" xmlns:cx4="http://schemas.microsoft.com/office/drawing/2016/5/10/chartex" xmlns:cx5="http://schemas.microsoft.com/office/drawing/2016/5/11/chartex" xmlns:cx6="http://schemas.microsoft.com/office/drawing/2016/5/12/chartex" xmlns:cx7="http://schemas.microsoft.com/office/drawing/2016/5/13/chartex" xmlns:cx8="http://schemas.microsoft.com/office/drawing/2016/5/14/chartex" xmlns:mc="http://schemas.openxmlformats.org/markup-compatibility/2006" xmlns:aink="http://schemas.microsoft.com/office/drawing/2016/ink" xmlns:am3d="http://schemas.microsoft.com/office/drawing/2017/model3d" xmlns:o="urn:schemas-microsoft-com:office:office" xmlns:r="http://schemas.openxmlformats.org/officeDocument/2006/relationships" xmlns:m="http://schemas.openxmlformats.org/officeDocument/2006/math" xmlns:v="urn:schemas-microsoft-com:vml" xmlns:wp14="http://schemas.microsoft.com/office/word/2010/wordprocessingDrawing" xmlns:wp="http://schemas.openxmlformats.org/drawingml/2006/wordprocessingDrawing" xmlns:w10="urn:schemas-microsoft-com:office:word" xmlns:w="http://schemas.openxmlformats.org/wordprocessingml/2006/main" xmlns:w14="http://schemas.microsoft.com/office/word/2010/wordml" xmlns:w15="http://schemas.microsoft.com/office/word/2012/wordml" xmlns:w16cex="http://schemas.microsoft.com/office/word/2018/wordml/cex" xmlns:w16cid="http://schemas.microsoft.com/office/word/2016/wordml/cid" xmlns:w16="http://schemas.microsoft.com/office/word/2018/wordml" xmlns:w16se="http://schemas.microsoft.com/office/word/2015/wordml/symex" xmlns:wpg="http://schemas.microsoft.com/office/word/2010/wordprocessingGroup" xmlns:wpi="http://schemas.microsoft.com/office/word/2010/wordprocessingInk" xmlns:wne="http://schemas.microsoft.com/office/word/2006/wordml" xmlns:wps="http://schemas.microsoft.com/office/word/2010/wordprocessingShape" mc:Ignorable="w14 w15 w16se w16cid w16 w16cex wp14">
   <w:footnote w:type="separator" w:id="-1">
     <w:p>
       <w:r>
@@ -7445,7 +7942,7 @@
 </file>
 
 <file path=word/header1.xml><?xml version="1.0" encoding="utf-8"?>
-<w:hdr xmlns:wpc="http://schemas.microsoft.com/office/word/2010/wordprocessingCanvas" xmlns:cx="http://schemas.microsoft.com/office/drawing/2014/chartex" xmlns:cx1="http://schemas.microsoft.com/office/drawing/2015/9/8/chartex" xmlns:cx2="http://schemas.microsoft.com/office/drawing/2015/10/21/chartex" xmlns:cx3="http://schemas.microsoft.com/office/drawing/2016/5/9/chartex" xmlns:cx4="http://schemas.microsoft.com/office/drawing/2016/5/10/chartex" xmlns:cx5="http://schemas.microsoft.com/office/drawing/2016/5/11/chartex" xmlns:cx6="http://schemas.microsoft.com/office/drawing/2016/5/12/chartex" xmlns:cx7="http://schemas.microsoft.com/office/drawing/2016/5/13/chartex" xmlns:cx8="http://schemas.microsoft.com/office/drawing/2016/5/14/chartex" xmlns:mc="http://schemas.openxmlformats.org/markup-compatibility/2006" xmlns:aink="http://schemas.microsoft.com/office/drawing/2016/ink" xmlns:am3d="http://schemas.microsoft.com/office/drawing/2017/model3d" xmlns:o="urn:schemas-microsoft-com:office:office" xmlns:r="http://schemas.openxmlformats.org/officeDocument/2006/relationships" xmlns:m="http://schemas.openxmlformats.org/officeDocument/2006/math" xmlns:v="urn:schemas-microsoft-com:vml" xmlns:wp14="http://schemas.microsoft.com/office/word/2010/wordprocessingDrawing" xmlns:wp="http://schemas.openxmlformats.org/drawingml/2006/wordprocessingDrawing" xmlns:w10="urn:schemas-microsoft-com:office:word" xmlns:w="http://schemas.openxmlformats.org/wordprocessingml/2006/main" xmlns:w14="http://schemas.microsoft.com/office/word/2010/wordml" xmlns:w15="http://schemas.microsoft.com/office/word/2012/wordml" xmlns:w16cid="http://schemas.microsoft.com/office/word/2016/wordml/cid" xmlns:w16se="http://schemas.microsoft.com/office/word/2015/wordml/symex" xmlns:wpg="http://schemas.microsoft.com/office/word/2010/wordprocessingGroup" xmlns:wpi="http://schemas.microsoft.com/office/word/2010/wordprocessingInk" xmlns:wne="http://schemas.microsoft.com/office/word/2006/wordml" xmlns:wps="http://schemas.microsoft.com/office/word/2010/wordprocessingShape" mc:Ignorable="w14 w15 w16se w16cid wp14">
+<w:hdr xmlns:wpc="http://schemas.microsoft.com/office/word/2010/wordprocessingCanvas" xmlns:cx="http://schemas.microsoft.com/office/drawing/2014/chartex" xmlns:cx1="http://schemas.microsoft.com/office/drawing/2015/9/8/chartex" xmlns:cx2="http://schemas.microsoft.com/office/drawing/2015/10/21/chartex" xmlns:cx3="http://schemas.microsoft.com/office/drawing/2016/5/9/chartex" xmlns:cx4="http://schemas.microsoft.com/office/drawing/2016/5/10/chartex" xmlns:cx5="http://schemas.microsoft.com/office/drawing/2016/5/11/chartex" xmlns:cx6="http://schemas.microsoft.com/office/drawing/2016/5/12/chartex" xmlns:cx7="http://schemas.microsoft.com/office/drawing/2016/5/13/chartex" xmlns:cx8="http://schemas.microsoft.com/office/drawing/2016/5/14/chartex" xmlns:mc="http://schemas.openxmlformats.org/markup-compatibility/2006" xmlns:aink="http://schemas.microsoft.com/office/drawing/2016/ink" xmlns:am3d="http://schemas.microsoft.com/office/drawing/2017/model3d" xmlns:o="urn:schemas-microsoft-com:office:office" xmlns:r="http://schemas.openxmlformats.org/officeDocument/2006/relationships" xmlns:m="http://schemas.openxmlformats.org/officeDocument/2006/math" xmlns:v="urn:schemas-microsoft-com:vml" xmlns:wp14="http://schemas.microsoft.com/office/word/2010/wordprocessingDrawing" xmlns:wp="http://schemas.openxmlformats.org/drawingml/2006/wordprocessingDrawing" xmlns:w10="urn:schemas-microsoft-com:office:word" xmlns:w="http://schemas.openxmlformats.org/wordprocessingml/2006/main" xmlns:w14="http://schemas.microsoft.com/office/word/2010/wordml" xmlns:w15="http://schemas.microsoft.com/office/word/2012/wordml" xmlns:w16cex="http://schemas.microsoft.com/office/word/2018/wordml/cex" xmlns:w16cid="http://schemas.microsoft.com/office/word/2016/wordml/cid" xmlns:w16="http://schemas.microsoft.com/office/word/2018/wordml" xmlns:w16se="http://schemas.microsoft.com/office/word/2015/wordml/symex" xmlns:wpg="http://schemas.microsoft.com/office/word/2010/wordprocessingGroup" xmlns:wpi="http://schemas.microsoft.com/office/word/2010/wordprocessingInk" xmlns:wne="http://schemas.microsoft.com/office/word/2006/wordml" xmlns:wps="http://schemas.microsoft.com/office/word/2010/wordprocessingShape" mc:Ignorable="w14 w15 w16se w16cid w16 w16cex wp14">
   <w:p>
     <w:pPr>
       <w:rPr>
@@ -7543,7 +8040,7 @@
 </file>
 
 <file path=word/header2.xml><?xml version="1.0" encoding="utf-8"?>
-<w:hdr xmlns:wpc="http://schemas.microsoft.com/office/word/2010/wordprocessingCanvas" xmlns:cx="http://schemas.microsoft.com/office/drawing/2014/chartex" xmlns:cx1="http://schemas.microsoft.com/office/drawing/2015/9/8/chartex" xmlns:cx2="http://schemas.microsoft.com/office/drawing/2015/10/21/chartex" xmlns:cx3="http://schemas.microsoft.com/office/drawing/2016/5/9/chartex" xmlns:cx4="http://schemas.microsoft.com/office/drawing/2016/5/10/chartex" xmlns:cx5="http://schemas.microsoft.com/office/drawing/2016/5/11/chartex" xmlns:cx6="http://schemas.microsoft.com/office/drawing/2016/5/12/chartex" xmlns:cx7="http://schemas.microsoft.com/office/drawing/2016/5/13/chartex" xmlns:cx8="http://schemas.microsoft.com/office/drawing/2016/5/14/chartex" xmlns:mc="http://schemas.openxmlformats.org/markup-compatibility/2006" xmlns:aink="http://schemas.microsoft.com/office/drawing/2016/ink" xmlns:am3d="http://schemas.microsoft.com/office/drawing/2017/model3d" xmlns:o="urn:schemas-microsoft-com:office:office" xmlns:r="http://schemas.openxmlformats.org/officeDocument/2006/relationships" xmlns:m="http://schemas.openxmlformats.org/officeDocument/2006/math" xmlns:v="urn:schemas-microsoft-com:vml" xmlns:wp14="http://schemas.microsoft.com/office/word/2010/wordprocessingDrawing" xmlns:wp="http://schemas.openxmlformats.org/drawingml/2006/wordprocessingDrawing" xmlns:w10="urn:schemas-microsoft-com:office:word" xmlns:w="http://schemas.openxmlformats.org/wordprocessingml/2006/main" xmlns:w14="http://schemas.microsoft.com/office/word/2010/wordml" xmlns:w15="http://schemas.microsoft.com/office/word/2012/wordml" xmlns:w16cid="http://schemas.microsoft.com/office/word/2016/wordml/cid" xmlns:w16se="http://schemas.microsoft.com/office/word/2015/wordml/symex" xmlns:wpg="http://schemas.microsoft.com/office/word/2010/wordprocessingGroup" xmlns:wpi="http://schemas.microsoft.com/office/word/2010/wordprocessingInk" xmlns:wne="http://schemas.microsoft.com/office/word/2006/wordml" xmlns:wps="http://schemas.microsoft.com/office/word/2010/wordprocessingShape" mc:Ignorable="w14 w15 w16se w16cid wp14">
+<w:hdr xmlns:wpc="http://schemas.microsoft.com/office/word/2010/wordprocessingCanvas" xmlns:cx="http://schemas.microsoft.com/office/drawing/2014/chartex" xmlns:cx1="http://schemas.microsoft.com/office/drawing/2015/9/8/chartex" xmlns:cx2="http://schemas.microsoft.com/office/drawing/2015/10/21/chartex" xmlns:cx3="http://schemas.microsoft.com/office/drawing/2016/5/9/chartex" xmlns:cx4="http://schemas.microsoft.com/office/drawing/2016/5/10/chartex" xmlns:cx5="http://schemas.microsoft.com/office/drawing/2016/5/11/chartex" xmlns:cx6="http://schemas.microsoft.com/office/drawing/2016/5/12/chartex" xmlns:cx7="http://schemas.microsoft.com/office/drawing/2016/5/13/chartex" xmlns:cx8="http://schemas.microsoft.com/office/drawing/2016/5/14/chartex" xmlns:mc="http://schemas.openxmlformats.org/markup-compatibility/2006" xmlns:aink="http://schemas.microsoft.com/office/drawing/2016/ink" xmlns:am3d="http://schemas.microsoft.com/office/drawing/2017/model3d" xmlns:o="urn:schemas-microsoft-com:office:office" xmlns:r="http://schemas.openxmlformats.org/officeDocument/2006/relationships" xmlns:m="http://schemas.openxmlformats.org/officeDocument/2006/math" xmlns:v="urn:schemas-microsoft-com:vml" xmlns:wp14="http://schemas.microsoft.com/office/word/2010/wordprocessingDrawing" xmlns:wp="http://schemas.openxmlformats.org/drawingml/2006/wordprocessingDrawing" xmlns:w10="urn:schemas-microsoft-com:office:word" xmlns:w="http://schemas.openxmlformats.org/wordprocessingml/2006/main" xmlns:w14="http://schemas.microsoft.com/office/word/2010/wordml" xmlns:w15="http://schemas.microsoft.com/office/word/2012/wordml" xmlns:w16cex="http://schemas.microsoft.com/office/word/2018/wordml/cex" xmlns:w16cid="http://schemas.microsoft.com/office/word/2016/wordml/cid" xmlns:w16="http://schemas.microsoft.com/office/word/2018/wordml" xmlns:w16se="http://schemas.microsoft.com/office/word/2015/wordml/symex" xmlns:wpg="http://schemas.microsoft.com/office/word/2010/wordprocessingGroup" xmlns:wpi="http://schemas.microsoft.com/office/word/2010/wordprocessingInk" xmlns:wne="http://schemas.microsoft.com/office/word/2006/wordml" xmlns:wps="http://schemas.microsoft.com/office/word/2010/wordprocessingShape" mc:Ignorable="w14 w15 w16se w16cid w16 w16cex wp14">
   <w:p>
     <w:pPr>
       <w:pStyle w:val="Header"/>
@@ -7556,7 +8053,7 @@
 </file>
 
 <file path=word/header3.xml><?xml version="1.0" encoding="utf-8"?>
-<w:hdr xmlns:wpc="http://schemas.microsoft.com/office/word/2010/wordprocessingCanvas" xmlns:cx="http://schemas.microsoft.com/office/drawing/2014/chartex" xmlns:cx1="http://schemas.microsoft.com/office/drawing/2015/9/8/chartex" xmlns:cx2="http://schemas.microsoft.com/office/drawing/2015/10/21/chartex" xmlns:cx3="http://schemas.microsoft.com/office/drawing/2016/5/9/chartex" xmlns:cx4="http://schemas.microsoft.com/office/drawing/2016/5/10/chartex" xmlns:cx5="http://schemas.microsoft.com/office/drawing/2016/5/11/chartex" xmlns:cx6="http://schemas.microsoft.com/office/drawing/2016/5/12/chartex" xmlns:cx7="http://schemas.microsoft.com/office/drawing/2016/5/13/chartex" xmlns:cx8="http://schemas.microsoft.com/office/drawing/2016/5/14/chartex" xmlns:mc="http://schemas.openxmlformats.org/markup-compatibility/2006" xmlns:aink="http://schemas.microsoft.com/office/drawing/2016/ink" xmlns:am3d="http://schemas.microsoft.com/office/drawing/2017/model3d" xmlns:o="urn:schemas-microsoft-com:office:office" xmlns:r="http://schemas.openxmlformats.org/officeDocument/2006/relationships" xmlns:m="http://schemas.openxmlformats.org/officeDocument/2006/math" xmlns:v="urn:schemas-microsoft-com:vml" xmlns:wp14="http://schemas.microsoft.com/office/word/2010/wordprocessingDrawing" xmlns:wp="http://schemas.openxmlformats.org/drawingml/2006/wordprocessingDrawing" xmlns:w10="urn:schemas-microsoft-com:office:word" xmlns:w="http://schemas.openxmlformats.org/wordprocessingml/2006/main" xmlns:w14="http://schemas.microsoft.com/office/word/2010/wordml" xmlns:w15="http://schemas.microsoft.com/office/word/2012/wordml" xmlns:w16cid="http://schemas.microsoft.com/office/word/2016/wordml/cid" xmlns:w16se="http://schemas.microsoft.com/office/word/2015/wordml/symex" xmlns:wpg="http://schemas.microsoft.com/office/word/2010/wordprocessingGroup" xmlns:wpi="http://schemas.microsoft.com/office/word/2010/wordprocessingInk" xmlns:wne="http://schemas.microsoft.com/office/word/2006/wordml" xmlns:wps="http://schemas.microsoft.com/office/word/2010/wordprocessingShape" mc:Ignorable="w14 w15 w16se w16cid wp14">
+<w:hdr xmlns:wpc="http://schemas.microsoft.com/office/word/2010/wordprocessingCanvas" xmlns:cx="http://schemas.microsoft.com/office/drawing/2014/chartex" xmlns:cx1="http://schemas.microsoft.com/office/drawing/2015/9/8/chartex" xmlns:cx2="http://schemas.microsoft.com/office/drawing/2015/10/21/chartex" xmlns:cx3="http://schemas.microsoft.com/office/drawing/2016/5/9/chartex" xmlns:cx4="http://schemas.microsoft.com/office/drawing/2016/5/10/chartex" xmlns:cx5="http://schemas.microsoft.com/office/drawing/2016/5/11/chartex" xmlns:cx6="http://schemas.microsoft.com/office/drawing/2016/5/12/chartex" xmlns:cx7="http://schemas.microsoft.com/office/drawing/2016/5/13/chartex" xmlns:cx8="http://schemas.microsoft.com/office/drawing/2016/5/14/chartex" xmlns:mc="http://schemas.openxmlformats.org/markup-compatibility/2006" xmlns:aink="http://schemas.microsoft.com/office/drawing/2016/ink" xmlns:am3d="http://schemas.microsoft.com/office/drawing/2017/model3d" xmlns:o="urn:schemas-microsoft-com:office:office" xmlns:r="http://schemas.openxmlformats.org/officeDocument/2006/relationships" xmlns:m="http://schemas.openxmlformats.org/officeDocument/2006/math" xmlns:v="urn:schemas-microsoft-com:vml" xmlns:wp14="http://schemas.microsoft.com/office/word/2010/wordprocessingDrawing" xmlns:wp="http://schemas.openxmlformats.org/drawingml/2006/wordprocessingDrawing" xmlns:w10="urn:schemas-microsoft-com:office:word" xmlns:w="http://schemas.openxmlformats.org/wordprocessingml/2006/main" xmlns:w14="http://schemas.microsoft.com/office/word/2010/wordml" xmlns:w15="http://schemas.microsoft.com/office/word/2012/wordml" xmlns:w16cex="http://schemas.microsoft.com/office/word/2018/wordml/cex" xmlns:w16cid="http://schemas.microsoft.com/office/word/2016/wordml/cid" xmlns:w16="http://schemas.microsoft.com/office/word/2018/wordml" xmlns:w16se="http://schemas.microsoft.com/office/word/2015/wordml/symex" xmlns:wpg="http://schemas.microsoft.com/office/word/2010/wordprocessingGroup" xmlns:wpi="http://schemas.microsoft.com/office/word/2010/wordprocessingInk" xmlns:wne="http://schemas.microsoft.com/office/word/2006/wordml" xmlns:wps="http://schemas.microsoft.com/office/word/2010/wordprocessingShape" mc:Ignorable="w14 w15 w16se w16cid w16 w16cex wp14">
   <w:p>
     <w:pPr>
       <w:pStyle w:val="Header"/>
@@ -7580,7 +8077,7 @@
 </file>
 
 <file path=word/header4.xml><?xml version="1.0" encoding="utf-8"?>
-<w:hdr xmlns:wpc="http://schemas.microsoft.com/office/word/2010/wordprocessingCanvas" xmlns:cx="http://schemas.microsoft.com/office/drawing/2014/chartex" xmlns:cx1="http://schemas.microsoft.com/office/drawing/2015/9/8/chartex" xmlns:cx2="http://schemas.microsoft.com/office/drawing/2015/10/21/chartex" xmlns:cx3="http://schemas.microsoft.com/office/drawing/2016/5/9/chartex" xmlns:cx4="http://schemas.microsoft.com/office/drawing/2016/5/10/chartex" xmlns:cx5="http://schemas.microsoft.com/office/drawing/2016/5/11/chartex" xmlns:cx6="http://schemas.microsoft.com/office/drawing/2016/5/12/chartex" xmlns:cx7="http://schemas.microsoft.com/office/drawing/2016/5/13/chartex" xmlns:cx8="http://schemas.microsoft.com/office/drawing/2016/5/14/chartex" xmlns:mc="http://schemas.openxmlformats.org/markup-compatibility/2006" xmlns:aink="http://schemas.microsoft.com/office/drawing/2016/ink" xmlns:am3d="http://schemas.microsoft.com/office/drawing/2017/model3d" xmlns:o="urn:schemas-microsoft-com:office:office" xmlns:r="http://schemas.openxmlformats.org/officeDocument/2006/relationships" xmlns:m="http://schemas.openxmlformats.org/officeDocument/2006/math" xmlns:v="urn:schemas-microsoft-com:vml" xmlns:wp14="http://schemas.microsoft.com/office/word/2010/wordprocessingDrawing" xmlns:wp="http://schemas.openxmlformats.org/drawingml/2006/wordprocessingDrawing" xmlns:w10="urn:schemas-microsoft-com:office:word" xmlns:w="http://schemas.openxmlformats.org/wordprocessingml/2006/main" xmlns:w14="http://schemas.microsoft.com/office/word/2010/wordml" xmlns:w15="http://schemas.microsoft.com/office/word/2012/wordml" xmlns:w16cid="http://schemas.microsoft.com/office/word/2016/wordml/cid" xmlns:w16se="http://schemas.microsoft.com/office/word/2015/wordml/symex" xmlns:wpg="http://schemas.microsoft.com/office/word/2010/wordprocessingGroup" xmlns:wpi="http://schemas.microsoft.com/office/word/2010/wordprocessingInk" xmlns:wne="http://schemas.microsoft.com/office/word/2006/wordml" xmlns:wps="http://schemas.microsoft.com/office/word/2010/wordprocessingShape" mc:Ignorable="w14 w15 w16se w16cid wp14">
+<w:hdr xmlns:wpc="http://schemas.microsoft.com/office/word/2010/wordprocessingCanvas" xmlns:cx="http://schemas.microsoft.com/office/drawing/2014/chartex" xmlns:cx1="http://schemas.microsoft.com/office/drawing/2015/9/8/chartex" xmlns:cx2="http://schemas.microsoft.com/office/drawing/2015/10/21/chartex" xmlns:cx3="http://schemas.microsoft.com/office/drawing/2016/5/9/chartex" xmlns:cx4="http://schemas.microsoft.com/office/drawing/2016/5/10/chartex" xmlns:cx5="http://schemas.microsoft.com/office/drawing/2016/5/11/chartex" xmlns:cx6="http://schemas.microsoft.com/office/drawing/2016/5/12/chartex" xmlns:cx7="http://schemas.microsoft.com/office/drawing/2016/5/13/chartex" xmlns:cx8="http://schemas.microsoft.com/office/drawing/2016/5/14/chartex" xmlns:mc="http://schemas.openxmlformats.org/markup-compatibility/2006" xmlns:aink="http://schemas.microsoft.com/office/drawing/2016/ink" xmlns:am3d="http://schemas.microsoft.com/office/drawing/2017/model3d" xmlns:o="urn:schemas-microsoft-com:office:office" xmlns:r="http://schemas.openxmlformats.org/officeDocument/2006/relationships" xmlns:m="http://schemas.openxmlformats.org/officeDocument/2006/math" xmlns:v="urn:schemas-microsoft-com:vml" xmlns:wp14="http://schemas.microsoft.com/office/word/2010/wordprocessingDrawing" xmlns:wp="http://schemas.openxmlformats.org/drawingml/2006/wordprocessingDrawing" xmlns:w10="urn:schemas-microsoft-com:office:word" xmlns:w="http://schemas.openxmlformats.org/wordprocessingml/2006/main" xmlns:w14="http://schemas.microsoft.com/office/word/2010/wordml" xmlns:w15="http://schemas.microsoft.com/office/word/2012/wordml" xmlns:w16cex="http://schemas.microsoft.com/office/word/2018/wordml/cex" xmlns:w16cid="http://schemas.microsoft.com/office/word/2016/wordml/cid" xmlns:w16="http://schemas.microsoft.com/office/word/2018/wordml" xmlns:w16se="http://schemas.microsoft.com/office/word/2015/wordml/symex" xmlns:wpg="http://schemas.microsoft.com/office/word/2010/wordprocessingGroup" xmlns:wpi="http://schemas.microsoft.com/office/word/2010/wordprocessingInk" xmlns:wne="http://schemas.microsoft.com/office/word/2006/wordml" xmlns:wps="http://schemas.microsoft.com/office/word/2010/wordprocessingShape" mc:Ignorable="w14 w15 w16se w16cid w16 w16cex wp14">
   <w:p>
     <w:pPr>
       <w:pStyle w:val="Header"/>
@@ -7604,7 +8101,7 @@
 </file>
 
 <file path=word/header5.xml><?xml version="1.0" encoding="utf-8"?>
-<w:hdr xmlns:wpc="http://schemas.microsoft.com/office/word/2010/wordprocessingCanvas" xmlns:cx="http://schemas.microsoft.com/office/drawing/2014/chartex" xmlns:cx1="http://schemas.microsoft.com/office/drawing/2015/9/8/chartex" xmlns:cx2="http://schemas.microsoft.com/office/drawing/2015/10/21/chartex" xmlns:cx3="http://schemas.microsoft.com/office/drawing/2016/5/9/chartex" xmlns:cx4="http://schemas.microsoft.com/office/drawing/2016/5/10/chartex" xmlns:cx5="http://schemas.microsoft.com/office/drawing/2016/5/11/chartex" xmlns:cx6="http://schemas.microsoft.com/office/drawing/2016/5/12/chartex" xmlns:cx7="http://schemas.microsoft.com/office/drawing/2016/5/13/chartex" xmlns:cx8="http://schemas.microsoft.com/office/drawing/2016/5/14/chartex" xmlns:mc="http://schemas.openxmlformats.org/markup-compatibility/2006" xmlns:aink="http://schemas.microsoft.com/office/drawing/2016/ink" xmlns:am3d="http://schemas.microsoft.com/office/drawing/2017/model3d" xmlns:o="urn:schemas-microsoft-com:office:office" xmlns:r="http://schemas.openxmlformats.org/officeDocument/2006/relationships" xmlns:m="http://schemas.openxmlformats.org/officeDocument/2006/math" xmlns:v="urn:schemas-microsoft-com:vml" xmlns:wp14="http://schemas.microsoft.com/office/word/2010/wordprocessingDrawing" xmlns:wp="http://schemas.openxmlformats.org/drawingml/2006/wordprocessingDrawing" xmlns:w10="urn:schemas-microsoft-com:office:word" xmlns:w="http://schemas.openxmlformats.org/wordprocessingml/2006/main" xmlns:w14="http://schemas.microsoft.com/office/word/2010/wordml" xmlns:w15="http://schemas.microsoft.com/office/word/2012/wordml" xmlns:w16cid="http://schemas.microsoft.com/office/word/2016/wordml/cid" xmlns:w16se="http://schemas.microsoft.com/office/word/2015/wordml/symex" xmlns:wpg="http://schemas.microsoft.com/office/word/2010/wordprocessingGroup" xmlns:wpi="http://schemas.microsoft.com/office/word/2010/wordprocessingInk" xmlns:wne="http://schemas.microsoft.com/office/word/2006/wordml" xmlns:wps="http://schemas.microsoft.com/office/word/2010/wordprocessingShape" mc:Ignorable="w14 w15 w16se w16cid wp14">
+<w:hdr xmlns:wpc="http://schemas.microsoft.com/office/word/2010/wordprocessingCanvas" xmlns:cx="http://schemas.microsoft.com/office/drawing/2014/chartex" xmlns:cx1="http://schemas.microsoft.com/office/drawing/2015/9/8/chartex" xmlns:cx2="http://schemas.microsoft.com/office/drawing/2015/10/21/chartex" xmlns:cx3="http://schemas.microsoft.com/office/drawing/2016/5/9/chartex" xmlns:cx4="http://schemas.microsoft.com/office/drawing/2016/5/10/chartex" xmlns:cx5="http://schemas.microsoft.com/office/drawing/2016/5/11/chartex" xmlns:cx6="http://schemas.microsoft.com/office/drawing/2016/5/12/chartex" xmlns:cx7="http://schemas.microsoft.com/office/drawing/2016/5/13/chartex" xmlns:cx8="http://schemas.microsoft.com/office/drawing/2016/5/14/chartex" xmlns:mc="http://schemas.openxmlformats.org/markup-compatibility/2006" xmlns:aink="http://schemas.microsoft.com/office/drawing/2016/ink" xmlns:am3d="http://schemas.microsoft.com/office/drawing/2017/model3d" xmlns:o="urn:schemas-microsoft-com:office:office" xmlns:r="http://schemas.openxmlformats.org/officeDocument/2006/relationships" xmlns:m="http://schemas.openxmlformats.org/officeDocument/2006/math" xmlns:v="urn:schemas-microsoft-com:vml" xmlns:wp14="http://schemas.microsoft.com/office/word/2010/wordprocessingDrawing" xmlns:wp="http://schemas.openxmlformats.org/drawingml/2006/wordprocessingDrawing" xmlns:w10="urn:schemas-microsoft-com:office:word" xmlns:w="http://schemas.openxmlformats.org/wordprocessingml/2006/main" xmlns:w14="http://schemas.microsoft.com/office/word/2010/wordml" xmlns:w15="http://schemas.microsoft.com/office/word/2012/wordml" xmlns:w16cex="http://schemas.microsoft.com/office/word/2018/wordml/cex" xmlns:w16cid="http://schemas.microsoft.com/office/word/2016/wordml/cid" xmlns:w16="http://schemas.microsoft.com/office/word/2018/wordml" xmlns:w16se="http://schemas.microsoft.com/office/word/2015/wordml/symex" xmlns:wpg="http://schemas.microsoft.com/office/word/2010/wordprocessingGroup" xmlns:wpi="http://schemas.microsoft.com/office/word/2010/wordprocessingInk" xmlns:wne="http://schemas.microsoft.com/office/word/2006/wordml" xmlns:wps="http://schemas.microsoft.com/office/word/2010/wordprocessingShape" mc:Ignorable="w14 w15 w16se w16cid w16 w16cex wp14">
   <w:p>
     <w:pPr>
       <w:pStyle w:val="Header"/>
@@ -7628,7 +8125,7 @@
 </file>
 
 <file path=word/header6.xml><?xml version="1.0" encoding="utf-8"?>
-<w:hdr xmlns:wpc="http://schemas.microsoft.com/office/word/2010/wordprocessingCanvas" xmlns:cx="http://schemas.microsoft.com/office/drawing/2014/chartex" xmlns:cx1="http://schemas.microsoft.com/office/drawing/2015/9/8/chartex" xmlns:cx2="http://schemas.microsoft.com/office/drawing/2015/10/21/chartex" xmlns:cx3="http://schemas.microsoft.com/office/drawing/2016/5/9/chartex" xmlns:cx4="http://schemas.microsoft.com/office/drawing/2016/5/10/chartex" xmlns:cx5="http://schemas.microsoft.com/office/drawing/2016/5/11/chartex" xmlns:cx6="http://schemas.microsoft.com/office/drawing/2016/5/12/chartex" xmlns:cx7="http://schemas.microsoft.com/office/drawing/2016/5/13/chartex" xmlns:cx8="http://schemas.microsoft.com/office/drawing/2016/5/14/chartex" xmlns:mc="http://schemas.openxmlformats.org/markup-compatibility/2006" xmlns:aink="http://schemas.microsoft.com/office/drawing/2016/ink" xmlns:am3d="http://schemas.microsoft.com/office/drawing/2017/model3d" xmlns:o="urn:schemas-microsoft-com:office:office" xmlns:r="http://schemas.openxmlformats.org/officeDocument/2006/relationships" xmlns:m="http://schemas.openxmlformats.org/officeDocument/2006/math" xmlns:v="urn:schemas-microsoft-com:vml" xmlns:wp14="http://schemas.microsoft.com/office/word/2010/wordprocessingDrawing" xmlns:wp="http://schemas.openxmlformats.org/drawingml/2006/wordprocessingDrawing" xmlns:w10="urn:schemas-microsoft-com:office:word" xmlns:w="http://schemas.openxmlformats.org/wordprocessingml/2006/main" xmlns:w14="http://schemas.microsoft.com/office/word/2010/wordml" xmlns:w15="http://schemas.microsoft.com/office/word/2012/wordml" xmlns:w16cid="http://schemas.microsoft.com/office/word/2016/wordml/cid" xmlns:w16se="http://schemas.microsoft.com/office/word/2015/wordml/symex" xmlns:wpg="http://schemas.microsoft.com/office/word/2010/wordprocessingGroup" xmlns:wpi="http://schemas.microsoft.com/office/word/2010/wordprocessingInk" xmlns:wne="http://schemas.microsoft.com/office/word/2006/wordml" xmlns:wps="http://schemas.microsoft.com/office/word/2010/wordprocessingShape" mc:Ignorable="w14 w15 w16se w16cid wp14">
+<w:hdr xmlns:wpc="http://schemas.microsoft.com/office/word/2010/wordprocessingCanvas" xmlns:cx="http://schemas.microsoft.com/office/drawing/2014/chartex" xmlns:cx1="http://schemas.microsoft.com/office/drawing/2015/9/8/chartex" xmlns:cx2="http://schemas.microsoft.com/office/drawing/2015/10/21/chartex" xmlns:cx3="http://schemas.microsoft.com/office/drawing/2016/5/9/chartex" xmlns:cx4="http://schemas.microsoft.com/office/drawing/2016/5/10/chartex" xmlns:cx5="http://schemas.microsoft.com/office/drawing/2016/5/11/chartex" xmlns:cx6="http://schemas.microsoft.com/office/drawing/2016/5/12/chartex" xmlns:cx7="http://schemas.microsoft.com/office/drawing/2016/5/13/chartex" xmlns:cx8="http://schemas.microsoft.com/office/drawing/2016/5/14/chartex" xmlns:mc="http://schemas.openxmlformats.org/markup-compatibility/2006" xmlns:aink="http://schemas.microsoft.com/office/drawing/2016/ink" xmlns:am3d="http://schemas.microsoft.com/office/drawing/2017/model3d" xmlns:o="urn:schemas-microsoft-com:office:office" xmlns:r="http://schemas.openxmlformats.org/officeDocument/2006/relationships" xmlns:m="http://schemas.openxmlformats.org/officeDocument/2006/math" xmlns:v="urn:schemas-microsoft-com:vml" xmlns:wp14="http://schemas.microsoft.com/office/word/2010/wordprocessingDrawing" xmlns:wp="http://schemas.openxmlformats.org/drawingml/2006/wordprocessingDrawing" xmlns:w10="urn:schemas-microsoft-com:office:word" xmlns:w="http://schemas.openxmlformats.org/wordprocessingml/2006/main" xmlns:w14="http://schemas.microsoft.com/office/word/2010/wordml" xmlns:w15="http://schemas.microsoft.com/office/word/2012/wordml" xmlns:w16cex="http://schemas.microsoft.com/office/word/2018/wordml/cex" xmlns:w16cid="http://schemas.microsoft.com/office/word/2016/wordml/cid" xmlns:w16="http://schemas.microsoft.com/office/word/2018/wordml" xmlns:w16se="http://schemas.microsoft.com/office/word/2015/wordml/symex" xmlns:wpg="http://schemas.microsoft.com/office/word/2010/wordprocessingGroup" xmlns:wpi="http://schemas.microsoft.com/office/word/2010/wordprocessingInk" xmlns:wne="http://schemas.microsoft.com/office/word/2006/wordml" xmlns:wps="http://schemas.microsoft.com/office/word/2010/wordprocessingShape" mc:Ignorable="w14 w15 w16se w16cid w16 w16cex wp14">
   <w:p>
     <w:pPr>
       <w:pStyle w:val="Header"/>
@@ -7652,7 +8149,7 @@
 </file>
 
 <file path=word/header7.xml><?xml version="1.0" encoding="utf-8"?>
-<w:hdr xmlns:wpc="http://schemas.microsoft.com/office/word/2010/wordprocessingCanvas" xmlns:cx="http://schemas.microsoft.com/office/drawing/2014/chartex" xmlns:cx1="http://schemas.microsoft.com/office/drawing/2015/9/8/chartex" xmlns:cx2="http://schemas.microsoft.com/office/drawing/2015/10/21/chartex" xmlns:cx3="http://schemas.microsoft.com/office/drawing/2016/5/9/chartex" xmlns:cx4="http://schemas.microsoft.com/office/drawing/2016/5/10/chartex" xmlns:cx5="http://schemas.microsoft.com/office/drawing/2016/5/11/chartex" xmlns:cx6="http://schemas.microsoft.com/office/drawing/2016/5/12/chartex" xmlns:cx7="http://schemas.microsoft.com/office/drawing/2016/5/13/chartex" xmlns:cx8="http://schemas.microsoft.com/office/drawing/2016/5/14/chartex" xmlns:mc="http://schemas.openxmlformats.org/markup-compatibility/2006" xmlns:aink="http://schemas.microsoft.com/office/drawing/2016/ink" xmlns:am3d="http://schemas.microsoft.com/office/drawing/2017/model3d" xmlns:o="urn:schemas-microsoft-com:office:office" xmlns:r="http://schemas.openxmlformats.org/officeDocument/2006/relationships" xmlns:m="http://schemas.openxmlformats.org/officeDocument/2006/math" xmlns:v="urn:schemas-microsoft-com:vml" xmlns:wp14="http://schemas.microsoft.com/office/word/2010/wordprocessingDrawing" xmlns:wp="http://schemas.openxmlformats.org/drawingml/2006/wordprocessingDrawing" xmlns:w10="urn:schemas-microsoft-com:office:word" xmlns:w="http://schemas.openxmlformats.org/wordprocessingml/2006/main" xmlns:w14="http://schemas.microsoft.com/office/word/2010/wordml" xmlns:w15="http://schemas.microsoft.com/office/word/2012/wordml" xmlns:w16cid="http://schemas.microsoft.com/office/word/2016/wordml/cid" xmlns:w16se="http://schemas.microsoft.com/office/word/2015/wordml/symex" xmlns:wpg="http://schemas.microsoft.com/office/word/2010/wordprocessingGroup" xmlns:wpi="http://schemas.microsoft.com/office/word/2010/wordprocessingInk" xmlns:wne="http://schemas.microsoft.com/office/word/2006/wordml" xmlns:wps="http://schemas.microsoft.com/office/word/2010/wordprocessingShape" mc:Ignorable="w14 w15 w16se w16cid wp14">
+<w:hdr xmlns:wpc="http://schemas.microsoft.com/office/word/2010/wordprocessingCanvas" xmlns:cx="http://schemas.microsoft.com/office/drawing/2014/chartex" xmlns:cx1="http://schemas.microsoft.com/office/drawing/2015/9/8/chartex" xmlns:cx2="http://schemas.microsoft.com/office/drawing/2015/10/21/chartex" xmlns:cx3="http://schemas.microsoft.com/office/drawing/2016/5/9/chartex" xmlns:cx4="http://schemas.microsoft.com/office/drawing/2016/5/10/chartex" xmlns:cx5="http://schemas.microsoft.com/office/drawing/2016/5/11/chartex" xmlns:cx6="http://schemas.microsoft.com/office/drawing/2016/5/12/chartex" xmlns:cx7="http://schemas.microsoft.com/office/drawing/2016/5/13/chartex" xmlns:cx8="http://schemas.microsoft.com/office/drawing/2016/5/14/chartex" xmlns:mc="http://schemas.openxmlformats.org/markup-compatibility/2006" xmlns:aink="http://schemas.microsoft.com/office/drawing/2016/ink" xmlns:am3d="http://schemas.microsoft.com/office/drawing/2017/model3d" xmlns:o="urn:schemas-microsoft-com:office:office" xmlns:r="http://schemas.openxmlformats.org/officeDocument/2006/relationships" xmlns:m="http://schemas.openxmlformats.org/officeDocument/2006/math" xmlns:v="urn:schemas-microsoft-com:vml" xmlns:wp14="http://schemas.microsoft.com/office/word/2010/wordprocessingDrawing" xmlns:wp="http://schemas.openxmlformats.org/drawingml/2006/wordprocessingDrawing" xmlns:w10="urn:schemas-microsoft-com:office:word" xmlns:w="http://schemas.openxmlformats.org/wordprocessingml/2006/main" xmlns:w14="http://schemas.microsoft.com/office/word/2010/wordml" xmlns:w15="http://schemas.microsoft.com/office/word/2012/wordml" xmlns:w16cex="http://schemas.microsoft.com/office/word/2018/wordml/cex" xmlns:w16cid="http://schemas.microsoft.com/office/word/2016/wordml/cid" xmlns:w16="http://schemas.microsoft.com/office/word/2018/wordml" xmlns:w16se="http://schemas.microsoft.com/office/word/2015/wordml/symex" xmlns:wpg="http://schemas.microsoft.com/office/word/2010/wordprocessingGroup" xmlns:wpi="http://schemas.microsoft.com/office/word/2010/wordprocessingInk" xmlns:wne="http://schemas.microsoft.com/office/word/2006/wordml" xmlns:wps="http://schemas.microsoft.com/office/word/2010/wordprocessingShape" mc:Ignorable="w14 w15 w16se w16cid w16 w16cex wp14">
   <w:p>
     <w:pPr>
       <w:pStyle w:val="Header"/>
@@ -7676,7 +8173,7 @@
 </file>
 
 <file path=word/numbering.xml><?xml version="1.0" encoding="utf-8"?>
-<w:numbering xmlns:wpc="http://schemas.microsoft.com/office/word/2010/wordprocessingCanvas" xmlns:cx="http://schemas.microsoft.com/office/drawing/2014/chartex" xmlns:cx1="http://schemas.microsoft.com/office/drawing/2015/9/8/chartex" xmlns:cx2="http://schemas.microsoft.com/office/drawing/2015/10/21/chartex" xmlns:cx3="http://schemas.microsoft.com/office/drawing/2016/5/9/chartex" xmlns:cx4="http://schemas.microsoft.com/office/drawing/2016/5/10/chartex" xmlns:cx5="http://schemas.microsoft.com/office/drawing/2016/5/11/chartex" xmlns:cx6="http://schemas.microsoft.com/office/drawing/2016/5/12/chartex" xmlns:cx7="http://schemas.microsoft.com/office/drawing/2016/5/13/chartex" xmlns:cx8="http://schemas.microsoft.com/office/drawing/2016/5/14/chartex" xmlns:mc="http://schemas.openxmlformats.org/markup-compatibility/2006" xmlns:aink="http://schemas.microsoft.com/office/drawing/2016/ink" xmlns:am3d="http://schemas.microsoft.com/office/drawing/2017/model3d" xmlns:o="urn:schemas-microsoft-com:office:office" xmlns:r="http://schemas.openxmlformats.org/officeDocument/2006/relationships" xmlns:m="http://schemas.openxmlformats.org/officeDocument/2006/math" xmlns:v="urn:schemas-microsoft-com:vml" xmlns:wp14="http://schemas.microsoft.com/office/word/2010/wordprocessingDrawing" xmlns:wp="http://schemas.openxmlformats.org/drawingml/2006/wordprocessingDrawing" xmlns:w10="urn:schemas-microsoft-com:office:word" xmlns:w="http://schemas.openxmlformats.org/wordprocessingml/2006/main" xmlns:w14="http://schemas.microsoft.com/office/word/2010/wordml" xmlns:w15="http://schemas.microsoft.com/office/word/2012/wordml" xmlns:w16cid="http://schemas.microsoft.com/office/word/2016/wordml/cid" xmlns:w16se="http://schemas.microsoft.com/office/word/2015/wordml/symex" xmlns:wpg="http://schemas.microsoft.com/office/word/2010/wordprocessingGroup" xmlns:wpi="http://schemas.microsoft.com/office/word/2010/wordprocessingInk" xmlns:wne="http://schemas.microsoft.com/office/word/2006/wordml" xmlns:wps="http://schemas.microsoft.com/office/word/2010/wordprocessingShape" mc:Ignorable="w14 w15 w16se w16cid wp14">
+<w:numbering xmlns:wpc="http://schemas.microsoft.com/office/word/2010/wordprocessingCanvas" xmlns:cx="http://schemas.microsoft.com/office/drawing/2014/chartex" xmlns:cx1="http://schemas.microsoft.com/office/drawing/2015/9/8/chartex" xmlns:cx2="http://schemas.microsoft.com/office/drawing/2015/10/21/chartex" xmlns:cx3="http://schemas.microsoft.com/office/drawing/2016/5/9/chartex" xmlns:cx4="http://schemas.microsoft.com/office/drawing/2016/5/10/chartex" xmlns:cx5="http://schemas.microsoft.com/office/drawing/2016/5/11/chartex" xmlns:cx6="http://schemas.microsoft.com/office/drawing/2016/5/12/chartex" xmlns:cx7="http://schemas.microsoft.com/office/drawing/2016/5/13/chartex" xmlns:cx8="http://schemas.microsoft.com/office/drawing/2016/5/14/chartex" xmlns:mc="http://schemas.openxmlformats.org/markup-compatibility/2006" xmlns:aink="http://schemas.microsoft.com/office/drawing/2016/ink" xmlns:am3d="http://schemas.microsoft.com/office/drawing/2017/model3d" xmlns:o="urn:schemas-microsoft-com:office:office" xmlns:r="http://schemas.openxmlformats.org/officeDocument/2006/relationships" xmlns:m="http://schemas.openxmlformats.org/officeDocument/2006/math" xmlns:v="urn:schemas-microsoft-com:vml" xmlns:wp14="http://schemas.microsoft.com/office/word/2010/wordprocessingDrawing" xmlns:wp="http://schemas.openxmlformats.org/drawingml/2006/wordprocessingDrawing" xmlns:w10="urn:schemas-microsoft-com:office:word" xmlns:w="http://schemas.openxmlformats.org/wordprocessingml/2006/main" xmlns:w14="http://schemas.microsoft.com/office/word/2010/wordml" xmlns:w15="http://schemas.microsoft.com/office/word/2012/wordml" xmlns:w16cex="http://schemas.microsoft.com/office/word/2018/wordml/cex" xmlns:w16cid="http://schemas.microsoft.com/office/word/2016/wordml/cid" xmlns:w16="http://schemas.microsoft.com/office/word/2018/wordml" xmlns:w16se="http://schemas.microsoft.com/office/word/2015/wordml/symex" xmlns:wpg="http://schemas.microsoft.com/office/word/2010/wordprocessingGroup" xmlns:wpi="http://schemas.microsoft.com/office/word/2010/wordprocessingInk" xmlns:wne="http://schemas.microsoft.com/office/word/2006/wordml" xmlns:wps="http://schemas.microsoft.com/office/word/2010/wordprocessingShape" mc:Ignorable="w14 w15 w16se w16cid w16 w16cex wp14">
   <w:abstractNum w:abstractNumId="0" w15:restartNumberingAfterBreak="0">
     <w:nsid w:val="FFFFFFFB"/>
     <w:multiLevelType w:val="multilevel"/>
@@ -8829,7 +9326,10 @@
 </file>
 
 <file path=word/people.xml><?xml version="1.0" encoding="utf-8"?>
-<w15:people xmlns:wpc="http://schemas.microsoft.com/office/word/2010/wordprocessingCanvas" xmlns:cx="http://schemas.microsoft.com/office/drawing/2014/chartex" xmlns:cx1="http://schemas.microsoft.com/office/drawing/2015/9/8/chartex" xmlns:cx2="http://schemas.microsoft.com/office/drawing/2015/10/21/chartex" xmlns:cx3="http://schemas.microsoft.com/office/drawing/2016/5/9/chartex" xmlns:cx4="http://schemas.microsoft.com/office/drawing/2016/5/10/chartex" xmlns:cx5="http://schemas.microsoft.com/office/drawing/2016/5/11/chartex" xmlns:cx6="http://schemas.microsoft.com/office/drawing/2016/5/12/chartex" xmlns:cx7="http://schemas.microsoft.com/office/drawing/2016/5/13/chartex" xmlns:cx8="http://schemas.microsoft.com/office/drawing/2016/5/14/chartex" xmlns:mc="http://schemas.openxmlformats.org/markup-compatibility/2006" xmlns:aink="http://schemas.microsoft.com/office/drawing/2016/ink" xmlns:am3d="http://schemas.microsoft.com/office/drawing/2017/model3d" xmlns:o="urn:schemas-microsoft-com:office:office" xmlns:r="http://schemas.openxmlformats.org/officeDocument/2006/relationships" xmlns:m="http://schemas.openxmlformats.org/officeDocument/2006/math" xmlns:v="urn:schemas-microsoft-com:vml" xmlns:wp14="http://schemas.microsoft.com/office/word/2010/wordprocessingDrawing" xmlns:wp="http://schemas.openxmlformats.org/drawingml/2006/wordprocessingDrawing" xmlns:w10="urn:schemas-microsoft-com:office:word" xmlns:w="http://schemas.openxmlformats.org/wordprocessingml/2006/main" xmlns:w14="http://schemas.microsoft.com/office/word/2010/wordml" xmlns:w15="http://schemas.microsoft.com/office/word/2012/wordml" xmlns:w16cid="http://schemas.microsoft.com/office/word/2016/wordml/cid" xmlns:w16se="http://schemas.microsoft.com/office/word/2015/wordml/symex" xmlns:wpg="http://schemas.microsoft.com/office/word/2010/wordprocessingGroup" xmlns:wpi="http://schemas.microsoft.com/office/word/2010/wordprocessingInk" xmlns:wne="http://schemas.microsoft.com/office/word/2006/wordml" xmlns:wps="http://schemas.microsoft.com/office/word/2010/wordprocessingShape" mc:Ignorable="w14 w15 w16se w16cid wp14">
+<w15:people xmlns:wpc="http://schemas.microsoft.com/office/word/2010/wordprocessingCanvas" xmlns:cx="http://schemas.microsoft.com/office/drawing/2014/chartex" xmlns:cx1="http://schemas.microsoft.com/office/drawing/2015/9/8/chartex" xmlns:cx2="http://schemas.microsoft.com/office/drawing/2015/10/21/chartex" xmlns:cx3="http://schemas.microsoft.com/office/drawing/2016/5/9/chartex" xmlns:cx4="http://schemas.microsoft.com/office/drawing/2016/5/10/chartex" xmlns:cx5="http://schemas.microsoft.com/office/drawing/2016/5/11/chartex" xmlns:cx6="http://schemas.microsoft.com/office/drawing/2016/5/12/chartex" xmlns:cx7="http://schemas.microsoft.com/office/drawing/2016/5/13/chartex" xmlns:cx8="http://schemas.microsoft.com/office/drawing/2016/5/14/chartex" xmlns:mc="http://schemas.openxmlformats.org/markup-compatibility/2006" xmlns:aink="http://schemas.microsoft.com/office/drawing/2016/ink" xmlns:am3d="http://schemas.microsoft.com/office/drawing/2017/model3d" xmlns:o="urn:schemas-microsoft-com:office:office" xmlns:r="http://schemas.openxmlformats.org/officeDocument/2006/relationships" xmlns:m="http://schemas.openxmlformats.org/officeDocument/2006/math" xmlns:v="urn:schemas-microsoft-com:vml" xmlns:wp14="http://schemas.microsoft.com/office/word/2010/wordprocessingDrawing" xmlns:wp="http://schemas.openxmlformats.org/drawingml/2006/wordprocessingDrawing" xmlns:w10="urn:schemas-microsoft-com:office:word" xmlns:w="http://schemas.openxmlformats.org/wordprocessingml/2006/main" xmlns:w14="http://schemas.microsoft.com/office/word/2010/wordml" xmlns:w15="http://schemas.microsoft.com/office/word/2012/wordml" xmlns:w16cex="http://schemas.microsoft.com/office/word/2018/wordml/cex" xmlns:w16cid="http://schemas.microsoft.com/office/word/2016/wordml/cid" xmlns:w16="http://schemas.microsoft.com/office/word/2018/wordml" xmlns:w16se="http://schemas.microsoft.com/office/word/2015/wordml/symex" xmlns:wpg="http://schemas.microsoft.com/office/word/2010/wordprocessingGroup" xmlns:wpi="http://schemas.microsoft.com/office/word/2010/wordprocessingInk" xmlns:wne="http://schemas.microsoft.com/office/word/2006/wordml" xmlns:wps="http://schemas.microsoft.com/office/word/2010/wordprocessingShape" mc:Ignorable="w14 w15 w16se w16cid w16 w16cex wp14">
+  <w15:person w15:author="Gerardo Cervantes">
+    <w15:presenceInfo w15:providerId="Windows Live" w15:userId="d160c3b9bf3c7a23"/>
+  </w15:person>
   <w15:person w15:author="Alejandro">
     <w15:presenceInfo w15:providerId="None" w15:userId="Alejandro"/>
   </w15:person>
@@ -8837,7 +9337,7 @@
 </file>
 
 <file path=word/styles.xml><?xml version="1.0" encoding="utf-8"?>
-<w:styles xmlns:mc="http://schemas.openxmlformats.org/markup-compatibility/2006" xmlns:r="http://schemas.openxmlformats.org/officeDocument/2006/relationships" xmlns:w="http://schemas.openxmlformats.org/wordprocessingml/2006/main" xmlns:w14="http://schemas.microsoft.com/office/word/2010/wordml" xmlns:w15="http://schemas.microsoft.com/office/word/2012/wordml" xmlns:w16cid="http://schemas.microsoft.com/office/word/2016/wordml/cid" xmlns:w16se="http://schemas.microsoft.com/office/word/2015/wordml/symex" mc:Ignorable="w14 w15 w16se w16cid">
+<w:styles xmlns:mc="http://schemas.openxmlformats.org/markup-compatibility/2006" xmlns:r="http://schemas.openxmlformats.org/officeDocument/2006/relationships" xmlns:w="http://schemas.openxmlformats.org/wordprocessingml/2006/main" xmlns:w14="http://schemas.microsoft.com/office/word/2010/wordml" xmlns:w15="http://schemas.microsoft.com/office/word/2012/wordml" xmlns:w16cex="http://schemas.microsoft.com/office/word/2018/wordml/cex" xmlns:w16cid="http://schemas.microsoft.com/office/word/2016/wordml/cid" xmlns:w16="http://schemas.microsoft.com/office/word/2018/wordml" xmlns:w16se="http://schemas.microsoft.com/office/word/2015/wordml/symex" mc:Ignorable="w14 w15 w16se w16cid w16 w16cex">
   <w:docDefaults>
     <w:rPrDefault>
       <w:rPr>

</xml_diff>